<commit_message>
windrichting code en test 2 af
</commit_message>
<xml_diff>
--- a/documentatie/verslagen/Testrapport.docx
+++ b/documentatie/verslagen/Testrapport.docx
@@ -195,70 +195,13 @@
               <w:szCs w:val="28"/>
             </w:rPr>
           </w:pPr>
-          <w:proofErr w:type="spellStart"/>
           <w:r>
             <w:rPr>
               <w:color w:val="156082" w:themeColor="accent1"/>
               <w:sz w:val="28"/>
               <w:szCs w:val="28"/>
             </w:rPr>
-            <w:t>Pavlo</w:t>
-          </w:r>
-          <w:proofErr w:type="spellEnd"/>
-          <w:r>
-            <w:rPr>
-              <w:color w:val="156082" w:themeColor="accent1"/>
-              <w:sz w:val="28"/>
-              <w:szCs w:val="28"/>
-            </w:rPr>
-            <w:t xml:space="preserve"> </w:t>
-          </w:r>
-          <w:proofErr w:type="spellStart"/>
-          <w:r>
-            <w:rPr>
-              <w:color w:val="156082" w:themeColor="accent1"/>
-              <w:sz w:val="28"/>
-              <w:szCs w:val="28"/>
-            </w:rPr>
-            <w:t>Petrashkevych</w:t>
-          </w:r>
-          <w:proofErr w:type="spellEnd"/>
-          <w:r>
-            <w:rPr>
-              <w:color w:val="156082" w:themeColor="accent1"/>
-              <w:sz w:val="28"/>
-              <w:szCs w:val="28"/>
-            </w:rPr>
-            <w:t xml:space="preserve"> (1099450)</w:t>
-          </w:r>
-        </w:p>
-        <w:p>
-          <w:pPr>
-            <w:pStyle w:val="Geenafstand"/>
-            <w:jc w:val="center"/>
-            <w:rPr>
-              <w:color w:val="156082" w:themeColor="accent1"/>
-              <w:sz w:val="28"/>
-              <w:szCs w:val="28"/>
-            </w:rPr>
-          </w:pPr>
-          <w:proofErr w:type="spellStart"/>
-          <w:r>
-            <w:rPr>
-              <w:color w:val="156082" w:themeColor="accent1"/>
-              <w:sz w:val="28"/>
-              <w:szCs w:val="28"/>
-            </w:rPr>
-            <w:t>Jullian</w:t>
-          </w:r>
-          <w:proofErr w:type="spellEnd"/>
-          <w:r>
-            <w:rPr>
-              <w:color w:val="156082" w:themeColor="accent1"/>
-              <w:sz w:val="28"/>
-              <w:szCs w:val="28"/>
-            </w:rPr>
-            <w:t xml:space="preserve"> Lima Spencer (1102737)</w:t>
+            <w:t>Pavlo Petrashkevych (1099450)</w:t>
           </w:r>
         </w:p>
         <w:p>
@@ -277,25 +220,26 @@
               <w:sz w:val="28"/>
               <w:szCs w:val="28"/>
             </w:rPr>
-            <w:t xml:space="preserve">Aron </w:t>
+            <w:t>Jullian Lima Spencer (1102737)</w:t>
           </w:r>
-          <w:proofErr w:type="spellStart"/>
+        </w:p>
+        <w:p>
+          <w:pPr>
+            <w:pStyle w:val="Geenafstand"/>
+            <w:jc w:val="center"/>
+            <w:rPr>
+              <w:color w:val="156082" w:themeColor="accent1"/>
+              <w:sz w:val="28"/>
+              <w:szCs w:val="28"/>
+            </w:rPr>
+          </w:pPr>
           <w:r>
             <w:rPr>
               <w:color w:val="156082" w:themeColor="accent1"/>
               <w:sz w:val="28"/>
               <w:szCs w:val="28"/>
             </w:rPr>
-            <w:t>Vleij</w:t>
-          </w:r>
-          <w:proofErr w:type="spellEnd"/>
-          <w:r>
-            <w:rPr>
-              <w:color w:val="156082" w:themeColor="accent1"/>
-              <w:sz w:val="28"/>
-              <w:szCs w:val="28"/>
-            </w:rPr>
-            <w:t xml:space="preserve"> (1080231)</w:t>
+            <w:t>Aron Vleij (1080231)</w:t>
           </w:r>
           <w:bookmarkEnd w:id="1"/>
         </w:p>
@@ -2891,15 +2835,7 @@
         <w:t xml:space="preserve">correcte </w:t>
       </w:r>
       <w:r>
-        <w:t>windsnelheid van de windsnelheid sensor. (</w:t>
-      </w:r>
-      <w:proofErr w:type="spellStart"/>
-      <w:r>
-        <w:t>requirement</w:t>
-      </w:r>
-      <w:proofErr w:type="spellEnd"/>
-      <w:r>
-        <w:t xml:space="preserve"> 1)</w:t>
+        <w:t>windsnelheid van de windsnelheid sensor. (requirement 1)</w:t>
       </w:r>
       <w:bookmarkEnd w:id="4"/>
     </w:p>
@@ -3081,21 +3017,7 @@
         <w:rPr>
           <w:lang w:eastAsia="nl-NL"/>
         </w:rPr>
-        <w:t xml:space="preserve">Kabels en </w:t>
-      </w:r>
-      <w:proofErr w:type="spellStart"/>
-      <w:r>
-        <w:rPr>
-          <w:lang w:eastAsia="nl-NL"/>
-        </w:rPr>
-        <w:t>breadboard</w:t>
-      </w:r>
-      <w:proofErr w:type="spellEnd"/>
-      <w:r>
-        <w:rPr>
-          <w:lang w:eastAsia="nl-NL"/>
-        </w:rPr>
-        <w:t xml:space="preserve"> zoals aangegeven in het elektrische schema, bijlage B</w:t>
+        <w:t>Kabels en breadboard zoals aangegeven in het elektrische schema, bijlage B</w:t>
       </w:r>
     </w:p>
     <w:p>
@@ -3218,13 +3140,8 @@
         <w:t>Schrijf de code van bijlage A over in een bestand op de raspberry pi</w:t>
       </w:r>
       <w:r>
-        <w:t xml:space="preserve"> en noem dit bestand </w:t>
-      </w:r>
-      <w:proofErr w:type="spellStart"/>
-      <w:r>
-        <w:t>windsnelheidcode</w:t>
-      </w:r>
-      <w:proofErr w:type="spellEnd"/>
+        <w:t xml:space="preserve"> en noem dit bestand windsnelheidcode</w:t>
+      </w:r>
       <w:r>
         <w:t>.</w:t>
       </w:r>
@@ -3421,15 +3338,7 @@
         <w:t xml:space="preserve"> correcte</w:t>
       </w:r>
       <w:r>
-        <w:t xml:space="preserve"> windrichting van de windrichting sensor. (</w:t>
-      </w:r>
-      <w:proofErr w:type="spellStart"/>
-      <w:r>
-        <w:t>requirement</w:t>
-      </w:r>
-      <w:proofErr w:type="spellEnd"/>
-      <w:r>
-        <w:t xml:space="preserve"> 2)</w:t>
+        <w:t xml:space="preserve"> windrichting van de windrichting sensor. (requirement 2)</w:t>
       </w:r>
       <w:bookmarkEnd w:id="6"/>
     </w:p>
@@ -3618,21 +3527,7 @@
         <w:rPr>
           <w:lang w:eastAsia="nl-NL"/>
         </w:rPr>
-        <w:t xml:space="preserve">Kabels en </w:t>
-      </w:r>
-      <w:proofErr w:type="spellStart"/>
-      <w:r>
-        <w:rPr>
-          <w:lang w:eastAsia="nl-NL"/>
-        </w:rPr>
-        <w:t>breadboard</w:t>
-      </w:r>
-      <w:proofErr w:type="spellEnd"/>
-      <w:r>
-        <w:rPr>
-          <w:lang w:eastAsia="nl-NL"/>
-        </w:rPr>
-        <w:t xml:space="preserve"> zoals aangegeven in het elektrische schema, bijlage </w:t>
+        <w:t xml:space="preserve">Kabels en breadboard zoals aangegeven in het elektrische schema, bijlage </w:t>
       </w:r>
       <w:r>
         <w:rPr>
@@ -3656,366 +3551,530 @@
         <w:rPr>
           <w:lang w:eastAsia="nl-NL"/>
         </w:rPr>
-        <w:t>Test omgeving: zorg dat je je in een ruimte bevind waar windsnelheid tussen de 0,8 en 55 m/s is en waar de windrichting bekent is.</w:t>
-      </w:r>
-    </w:p>
-    <w:p>
-      <w:pPr>
+        <w:t>compas</w:t>
+      </w:r>
+    </w:p>
+    <w:p>
+      <w:pPr>
+        <w:pStyle w:val="Kopvaninhoudsopgave"/>
+      </w:pPr>
+      <w:r>
+        <w:t>Uitvoer</w:t>
+      </w:r>
+    </w:p>
+    <w:p>
+      <w:pPr>
+        <w:pStyle w:val="Lijstalinea"/>
+        <w:numPr>
+          <w:ilvl w:val="0"/>
+          <w:numId w:val="14"/>
+        </w:numPr>
+        <w:rPr>
+          <w:lang w:eastAsia="nl-NL"/>
+        </w:rPr>
+      </w:pPr>
+      <w:r>
+        <w:rPr>
+          <w:lang w:eastAsia="nl-NL"/>
+        </w:rPr>
+        <w:t xml:space="preserve">Volg de stappen </w:t>
+      </w:r>
+      <w:r>
+        <w:rPr>
+          <w:lang w:eastAsia="nl-NL"/>
+        </w:rPr>
+        <w:t>van bijlage 2.</w:t>
+      </w:r>
+    </w:p>
+    <w:p>
+      <w:pPr>
+        <w:pStyle w:val="Lijstalinea"/>
+        <w:numPr>
+          <w:ilvl w:val="0"/>
+          <w:numId w:val="14"/>
+        </w:numPr>
+        <w:rPr>
+          <w:lang w:eastAsia="nl-NL"/>
+        </w:rPr>
+      </w:pPr>
+      <w:r>
+        <w:rPr>
+          <w:lang w:eastAsia="nl-NL"/>
+        </w:rPr>
+        <w:t xml:space="preserve">Verbind de </w:t>
+      </w:r>
+      <w:r>
+        <w:t>Anemometer PCE-WV A met de raspberry pi zoals aangegeven in bijlage D.</w:t>
+      </w:r>
+    </w:p>
+    <w:p>
+      <w:pPr>
+        <w:pStyle w:val="Lijstalinea"/>
+        <w:numPr>
+          <w:ilvl w:val="0"/>
+          <w:numId w:val="14"/>
+        </w:numPr>
         <w:rPr>
           <w:b/>
           <w:bCs/>
         </w:rPr>
       </w:pPr>
+      <w:r>
+        <w:t>Maak een bestand aan op de raspberry pi.</w:t>
+      </w:r>
+    </w:p>
+    <w:p>
+      <w:pPr>
+        <w:pStyle w:val="Lijstalinea"/>
+        <w:numPr>
+          <w:ilvl w:val="0"/>
+          <w:numId w:val="14"/>
+        </w:numPr>
+      </w:pPr>
+      <w:r>
+        <w:t xml:space="preserve">Schrijf de code van bijlage </w:t>
+      </w:r>
+      <w:r>
+        <w:t>C</w:t>
+      </w:r>
+      <w:r>
+        <w:t xml:space="preserve"> over in een bestand op de raspberry pi en noem dit bestand wind</w:t>
+      </w:r>
+      <w:r>
+        <w:t>richting</w:t>
+      </w:r>
+      <w:r>
+        <w:t>code.</w:t>
+      </w:r>
+    </w:p>
+    <w:p>
+      <w:pPr>
+        <w:pStyle w:val="Lijstalinea"/>
+        <w:numPr>
+          <w:ilvl w:val="0"/>
+          <w:numId w:val="14"/>
+        </w:numPr>
+      </w:pPr>
+      <w:r>
+        <w:t>Zorg dat het compas voor je ligt.</w:t>
+      </w:r>
+    </w:p>
+    <w:p>
+      <w:pPr>
+        <w:pStyle w:val="Lijstalinea"/>
+        <w:numPr>
+          <w:ilvl w:val="0"/>
+          <w:numId w:val="14"/>
+        </w:numPr>
+        <w:rPr>
+          <w:lang w:eastAsia="nl-NL"/>
+        </w:rPr>
+      </w:pPr>
+      <w:r>
+        <w:rPr>
+          <w:lang w:eastAsia="nl-NL"/>
+        </w:rPr>
+        <w:t>Open de terminal op de raspberry pi.</w:t>
+      </w:r>
+    </w:p>
+    <w:p>
+      <w:pPr>
+        <w:pStyle w:val="Lijstalinea"/>
+        <w:numPr>
+          <w:ilvl w:val="0"/>
+          <w:numId w:val="14"/>
+        </w:numPr>
+      </w:pPr>
+      <w:r>
+        <w:t>Run de code door ‘python wind</w:t>
+      </w:r>
+      <w:r>
+        <w:t>richting</w:t>
+      </w:r>
+      <w:r>
+        <w:t>code.py’ in de terminal te typen.</w:t>
+      </w:r>
+    </w:p>
+    <w:p>
+      <w:pPr>
+        <w:pStyle w:val="Lijstalinea"/>
+        <w:numPr>
+          <w:ilvl w:val="0"/>
+          <w:numId w:val="14"/>
+        </w:numPr>
+      </w:pPr>
+      <w:r>
+        <w:t>Richt de windrichting sensor naar het noorden.</w:t>
+      </w:r>
+    </w:p>
+    <w:p>
+      <w:pPr>
+        <w:pStyle w:val="Lijstalinea"/>
+        <w:numPr>
+          <w:ilvl w:val="0"/>
+          <w:numId w:val="14"/>
+        </w:numPr>
+      </w:pPr>
+      <w:r>
+        <w:t>Controleer of de sensor +- 3 graden naar het noorden wijst.</w:t>
+      </w:r>
+    </w:p>
+    <w:p>
+      <w:pPr>
+        <w:pStyle w:val="Lijstalinea"/>
+        <w:numPr>
+          <w:ilvl w:val="0"/>
+          <w:numId w:val="14"/>
+        </w:numPr>
+      </w:pPr>
+      <w:r>
+        <w:t xml:space="preserve">Richt de windrichting sensor naar het </w:t>
+      </w:r>
+      <w:r>
+        <w:t>oosten</w:t>
+      </w:r>
+      <w:r>
+        <w:t>.</w:t>
+      </w:r>
+    </w:p>
+    <w:p>
+      <w:pPr>
+        <w:pStyle w:val="Lijstalinea"/>
+        <w:numPr>
+          <w:ilvl w:val="0"/>
+          <w:numId w:val="14"/>
+        </w:numPr>
+      </w:pPr>
+      <w:r>
+        <w:t xml:space="preserve">Controleer of de sensor +- 3 graden naar het </w:t>
+      </w:r>
+      <w:r>
+        <w:t>oosten</w:t>
+      </w:r>
+      <w:r>
+        <w:t xml:space="preserve"> wijst.</w:t>
+      </w:r>
+    </w:p>
+    <w:p>
+      <w:pPr>
+        <w:pStyle w:val="Lijstalinea"/>
+        <w:numPr>
+          <w:ilvl w:val="0"/>
+          <w:numId w:val="14"/>
+        </w:numPr>
+      </w:pPr>
+      <w:r>
+        <w:t xml:space="preserve">Richt de windrichting sensor naar het </w:t>
+      </w:r>
+      <w:r>
+        <w:t>zuiden</w:t>
+      </w:r>
+      <w:r>
+        <w:t>.</w:t>
+      </w:r>
+    </w:p>
+    <w:p>
+      <w:pPr>
+        <w:pStyle w:val="Lijstalinea"/>
+        <w:numPr>
+          <w:ilvl w:val="0"/>
+          <w:numId w:val="14"/>
+        </w:numPr>
+      </w:pPr>
+      <w:r>
+        <w:lastRenderedPageBreak/>
+        <w:t xml:space="preserve">Controleer of de sensor +- 3 graden naar het </w:t>
+      </w:r>
+      <w:r>
+        <w:t>zuiden</w:t>
+      </w:r>
+      <w:r>
+        <w:t xml:space="preserve"> wijst.</w:t>
+      </w:r>
+    </w:p>
+    <w:p>
+      <w:pPr>
+        <w:pStyle w:val="Lijstalinea"/>
+        <w:numPr>
+          <w:ilvl w:val="0"/>
+          <w:numId w:val="14"/>
+        </w:numPr>
+      </w:pPr>
+      <w:r>
+        <w:t xml:space="preserve">Richt de windrichting sensor naar het </w:t>
+      </w:r>
+      <w:r>
+        <w:t>westen</w:t>
+      </w:r>
+      <w:r>
+        <w:t>.</w:t>
+      </w:r>
+    </w:p>
+    <w:p>
+      <w:pPr>
+        <w:pStyle w:val="Lijstalinea"/>
+        <w:numPr>
+          <w:ilvl w:val="0"/>
+          <w:numId w:val="14"/>
+        </w:numPr>
+      </w:pPr>
+      <w:r>
+        <w:t xml:space="preserve">Controleer of de sensor +- 3 graden naar het </w:t>
+      </w:r>
+      <w:r>
+        <w:t>westen</w:t>
+      </w:r>
+      <w:r>
+        <w:t xml:space="preserve"> wijst.</w:t>
+      </w:r>
+    </w:p>
+    <w:p>
+      <w:pPr>
+        <w:pStyle w:val="Lijstalinea"/>
+        <w:numPr>
+          <w:ilvl w:val="0"/>
+          <w:numId w:val="14"/>
+        </w:numPr>
+        <w:rPr>
+          <w:lang w:eastAsia="nl-NL"/>
+        </w:rPr>
+      </w:pPr>
+      <w:r>
+        <w:rPr>
+          <w:lang w:eastAsia="nl-NL"/>
+        </w:rPr>
+        <w:t xml:space="preserve">Controleer of de gegevens die binnen komen over de raspberry pi +- 3 graden </w:t>
+      </w:r>
+      <w:r>
+        <w:rPr>
+          <w:lang w:eastAsia="nl-NL"/>
+        </w:rPr>
+        <w:t>verschillen</w:t>
+      </w:r>
+      <w:r>
+        <w:rPr>
+          <w:lang w:eastAsia="nl-NL"/>
+        </w:rPr>
+        <w:t xml:space="preserve"> </w:t>
+      </w:r>
+      <w:r>
+        <w:rPr>
+          <w:lang w:eastAsia="nl-NL"/>
+        </w:rPr>
+        <w:t>met</w:t>
+      </w:r>
+      <w:r>
+        <w:rPr>
+          <w:lang w:eastAsia="nl-NL"/>
+        </w:rPr>
+        <w:t xml:space="preserve"> de al bekende windrichting.</w:t>
+      </w:r>
+    </w:p>
+    <w:p>
+      <w:pPr>
+        <w:pStyle w:val="Lijstalinea"/>
+        <w:rPr>
+          <w:lang w:eastAsia="nl-NL"/>
+        </w:rPr>
+      </w:pPr>
     </w:p>
     <w:p>
       <w:pPr>
         <w:pStyle w:val="Kopvaninhoudsopgave"/>
       </w:pPr>
       <w:r>
-        <w:t>Uitvoer</w:t>
-      </w:r>
-    </w:p>
-    <w:p>
-      <w:pPr>
-        <w:pStyle w:val="Lijstalinea"/>
-        <w:numPr>
-          <w:ilvl w:val="0"/>
-          <w:numId w:val="14"/>
-        </w:numPr>
-        <w:rPr>
-          <w:lang w:eastAsia="nl-NL"/>
-        </w:rPr>
-      </w:pPr>
-      <w:r>
-        <w:rPr>
-          <w:lang w:eastAsia="nl-NL"/>
-        </w:rPr>
-        <w:t xml:space="preserve">Volg de stappen </w:t>
-      </w:r>
-      <w:r>
-        <w:rPr>
-          <w:lang w:eastAsia="nl-NL"/>
-        </w:rPr>
-        <w:t>van bijlage 2.</w:t>
-      </w:r>
-    </w:p>
-    <w:p>
-      <w:pPr>
-        <w:pStyle w:val="Lijstalinea"/>
-        <w:numPr>
-          <w:ilvl w:val="0"/>
-          <w:numId w:val="14"/>
-        </w:numPr>
-        <w:rPr>
-          <w:lang w:eastAsia="nl-NL"/>
-        </w:rPr>
-      </w:pPr>
-      <w:r>
-        <w:rPr>
-          <w:lang w:eastAsia="nl-NL"/>
-        </w:rPr>
-        <w:t xml:space="preserve">Verbind de </w:t>
-      </w:r>
-      <w:r>
-        <w:t>Anemometer PCE-WV A met de raspberry pi zoals aangegeven in bijlage D.</w:t>
-      </w:r>
-    </w:p>
-    <w:p>
-      <w:pPr>
-        <w:pStyle w:val="Lijstalinea"/>
-        <w:numPr>
-          <w:ilvl w:val="0"/>
-          <w:numId w:val="14"/>
-        </w:numPr>
+        <w:t>Verwachte Resultaat</w:t>
+      </w:r>
+    </w:p>
+    <w:p>
+      <w:pPr>
         <w:rPr>
           <w:b/>
           <w:bCs/>
         </w:rPr>
       </w:pPr>
       <w:r>
-        <w:t>Maak een bestand aan op de raspberry pi.</w:t>
-      </w:r>
-    </w:p>
-    <w:p>
-      <w:pPr>
-        <w:pStyle w:val="Lijstalinea"/>
-        <w:numPr>
-          <w:ilvl w:val="0"/>
-          <w:numId w:val="14"/>
-        </w:numPr>
-      </w:pPr>
-      <w:r>
-        <w:t xml:space="preserve">Schrijf de code van bijlage </w:t>
-      </w:r>
-      <w:r>
-        <w:t>C</w:t>
-      </w:r>
-      <w:r>
-        <w:t xml:space="preserve"> over in een bestand op de raspberry pi en noem dit bestand wind</w:t>
+        <w:t>De wind</w:t>
       </w:r>
       <w:r>
         <w:t>richting</w:t>
       </w:r>
       <w:r>
-        <w:t>code.</w:t>
-      </w:r>
-    </w:p>
-    <w:p>
-      <w:pPr>
-        <w:pStyle w:val="Lijstalinea"/>
-        <w:numPr>
-          <w:ilvl w:val="0"/>
-          <w:numId w:val="14"/>
-        </w:numPr>
-        <w:rPr>
-          <w:lang w:eastAsia="nl-NL"/>
-        </w:rPr>
-      </w:pPr>
-      <w:r>
-        <w:rPr>
-          <w:lang w:eastAsia="nl-NL"/>
-        </w:rPr>
-        <w:t>Bevind jezelf in de genoemde test omgeving.</w:t>
-      </w:r>
-    </w:p>
-    <w:p>
-      <w:pPr>
-        <w:pStyle w:val="Lijstalinea"/>
-        <w:numPr>
-          <w:ilvl w:val="0"/>
-          <w:numId w:val="14"/>
-        </w:numPr>
-        <w:rPr>
-          <w:lang w:eastAsia="nl-NL"/>
-        </w:rPr>
-      </w:pPr>
-      <w:r>
-        <w:rPr>
-          <w:lang w:eastAsia="nl-NL"/>
-        </w:rPr>
-        <w:t>Open de terminal op de raspberry pi.</w:t>
-      </w:r>
-    </w:p>
-    <w:p>
-      <w:pPr>
-        <w:pStyle w:val="Lijstalinea"/>
-        <w:numPr>
-          <w:ilvl w:val="0"/>
-          <w:numId w:val="14"/>
-        </w:numPr>
-      </w:pPr>
-      <w:r>
-        <w:t>Run de code door ‘python wind</w:t>
+        <w:t xml:space="preserve"> sensor stuurt met succes de waardes door en deze waardes </w:t>
+      </w:r>
+      <w:r>
+        <w:t>verschillen</w:t>
+      </w:r>
+      <w:r>
+        <w:t xml:space="preserve"> </w:t>
+      </w:r>
+      <w:r>
+        <w:t>+- 3 graden</w:t>
+      </w:r>
+      <w:r>
+        <w:t xml:space="preserve"> </w:t>
+      </w:r>
+      <w:r>
+        <w:t>met</w:t>
+      </w:r>
+      <w:r>
+        <w:t xml:space="preserve"> de daadwerkelijke wind</w:t>
       </w:r>
       <w:r>
         <w:t>richting</w:t>
       </w:r>
       <w:r>
-        <w:t>code.py’ in de terminal te typen.</w:t>
-      </w:r>
-    </w:p>
-    <w:p>
-      <w:pPr>
-        <w:pStyle w:val="Lijstalinea"/>
-        <w:numPr>
-          <w:ilvl w:val="0"/>
-          <w:numId w:val="14"/>
-        </w:numPr>
-        <w:rPr>
-          <w:lang w:eastAsia="nl-NL"/>
-        </w:rPr>
-      </w:pPr>
-      <w:r>
-        <w:rPr>
-          <w:lang w:eastAsia="nl-NL"/>
-        </w:rPr>
-        <w:t xml:space="preserve">Controleer of de gegevens die binnen komen over de raspberry pi +- 3 graden </w:t>
-      </w:r>
-      <w:r>
-        <w:rPr>
-          <w:lang w:eastAsia="nl-NL"/>
-        </w:rPr>
-        <w:t>verschillen</w:t>
-      </w:r>
-      <w:r>
-        <w:rPr>
-          <w:lang w:eastAsia="nl-NL"/>
-        </w:rPr>
+        <w:t>.</w:t>
+      </w:r>
+    </w:p>
+    <w:p>
+      <w:pPr>
+        <w:pStyle w:val="Kopvaninhoudsopgave"/>
+      </w:pPr>
+      <w:r>
+        <w:t>Acceptatiecriteria</w:t>
+      </w:r>
+    </w:p>
+    <w:p>
+      <w:pPr>
+        <w:rPr>
+          <w:lang w:eastAsia="nl-NL"/>
+        </w:rPr>
+      </w:pPr>
+      <w:r>
+        <w:rPr>
+          <w:lang w:eastAsia="nl-NL"/>
+        </w:rPr>
+        <w:t>Het weerstation bevat een sensor die met succes de correcte windrichting, van minimaal 8 richtingen, doorstuurt naar de microcontroller met eventueel een afwijking van +- 3 graden.</w:t>
+      </w:r>
+    </w:p>
+    <w:p>
+      <w:pPr>
+        <w:pStyle w:val="Kopvaninhoudsopgave"/>
+      </w:pPr>
+      <w:r>
+        <w:t>Waarnemingen</w:t>
+      </w:r>
+    </w:p>
+    <w:p>
+      <w:pPr>
+        <w:rPr>
+          <w:lang w:eastAsia="nl-NL"/>
+        </w:rPr>
+      </w:pPr>
+      <w:r>
+        <w:rPr>
+          <w:lang w:eastAsia="nl-NL"/>
+        </w:rPr>
+        <w:t>Als je de base van de sensor draait en niet de kop zelf dan veranderd de wind richting niet, dus je moet de sensor altijd in je zelfde richting houden om de juiste waardes te krijgen. Kijk test video test_2</w:t>
+      </w:r>
+    </w:p>
+    <w:p>
+      <w:pPr>
+        <w:pStyle w:val="Kopvaninhoudsopgave"/>
+      </w:pPr>
+      <w:r>
+        <w:t>Conclusie</w:t>
+      </w:r>
+    </w:p>
+    <w:p>
+      <w:pPr>
+        <w:rPr>
+          <w:lang w:eastAsia="nl-NL"/>
+        </w:rPr>
+      </w:pPr>
+      <w:r>
+        <w:rPr>
+          <w:lang w:eastAsia="nl-NL"/>
+        </w:rPr>
+        <w:t>De sensor geeft de juiste richting aan zolang je de base op je goede plek houd.</w:t>
+      </w:r>
+    </w:p>
+    <w:p>
+      <w:pPr>
+        <w:rPr>
+          <w:lang w:eastAsia="nl-NL"/>
+        </w:rPr>
+      </w:pPr>
+    </w:p>
+    <w:p>
+      <w:pPr>
+        <w:pStyle w:val="Kop1"/>
+      </w:pPr>
+      <w:bookmarkStart w:id="7" w:name="_Toc220416623"/>
+      <w:r>
+        <w:rPr>
+          <w:rStyle w:val="Kop1Char"/>
+        </w:rPr>
+        <w:t xml:space="preserve">Test </w:t>
+      </w:r>
+      <w:r>
+        <w:rPr>
+          <w:rStyle w:val="Kop1Char"/>
+        </w:rPr>
+        <w:t>3</w:t>
+      </w:r>
+      <w:r>
+        <w:t>:</w:t>
+      </w:r>
+      <w:bookmarkEnd w:id="7"/>
+      <w:r>
         <w:t xml:space="preserve"> </w:t>
       </w:r>
-      <w:r>
-        <w:rPr>
-          <w:lang w:eastAsia="nl-NL"/>
-        </w:rPr>
-        <w:t>met</w:t>
-      </w:r>
-      <w:r>
-        <w:rPr>
-          <w:lang w:eastAsia="nl-NL"/>
-        </w:rPr>
-        <w:t xml:space="preserve"> de al bekende windrichting.</w:t>
-      </w:r>
-    </w:p>
-    <w:p>
-      <w:pPr>
-        <w:pStyle w:val="Lijstalinea"/>
-        <w:rPr>
-          <w:lang w:eastAsia="nl-NL"/>
-        </w:rPr>
-      </w:pPr>
-    </w:p>
-    <w:p>
-      <w:pPr>
-        <w:pStyle w:val="Kopvaninhoudsopgave"/>
-      </w:pPr>
-      <w:r>
-        <w:lastRenderedPageBreak/>
-        <w:t>Verwachte Resultaat</w:t>
-      </w:r>
-    </w:p>
-    <w:p>
-      <w:pPr>
+    </w:p>
+    <w:p>
+      <w:pPr>
+        <w:pStyle w:val="Kop2"/>
         <w:rPr>
           <w:b/>
           <w:bCs/>
         </w:rPr>
       </w:pPr>
-      <w:r>
-        <w:t>De wind</w:t>
-      </w:r>
-      <w:r>
-        <w:t>richting</w:t>
-      </w:r>
-      <w:r>
-        <w:t xml:space="preserve"> sensor stuurt met succes de waardes door en deze waardes </w:t>
-      </w:r>
-      <w:r>
-        <w:t>verschillen</w:t>
+      <w:bookmarkStart w:id="8" w:name="_Toc220416624"/>
+      <w:r>
+        <w:t>De raspberry pi kan op basis van</w:t>
+      </w:r>
+      <w:r>
+        <w:t xml:space="preserve"> data van de</w:t>
       </w:r>
       <w:r>
         <w:t xml:space="preserve"> </w:t>
       </w:r>
       <w:r>
-        <w:t>+- 3 graden</w:t>
-      </w:r>
-      <w:r>
-        <w:t xml:space="preserve"> </w:t>
-      </w:r>
-      <w:r>
-        <w:t>met</w:t>
-      </w:r>
-      <w:r>
-        <w:t xml:space="preserve"> de daadwerkelijke wind</w:t>
-      </w:r>
-      <w:r>
-        <w:t>richting</w:t>
-      </w:r>
-      <w:r>
-        <w:t>.</w:t>
-      </w:r>
-    </w:p>
-    <w:p>
-      <w:pPr>
-        <w:pStyle w:val="Kopvaninhoudsopgave"/>
-      </w:pPr>
-      <w:r>
-        <w:t>Acceptatiecriteria</w:t>
-      </w:r>
-    </w:p>
-    <w:p>
-      <w:pPr>
-        <w:rPr>
-          <w:lang w:eastAsia="nl-NL"/>
-        </w:rPr>
-      </w:pPr>
-      <w:r>
-        <w:rPr>
-          <w:lang w:eastAsia="nl-NL"/>
-        </w:rPr>
-        <w:t>Het weerstation bevat een sensor die met succes de correcte windrichting, van minimaal 8 richtingen, doorstuurt naar de microcontroller met eventueel een afwijking van +- 3 graden.</w:t>
-      </w:r>
-    </w:p>
-    <w:p>
-      <w:pPr>
-        <w:pStyle w:val="Kopvaninhoudsopgave"/>
-      </w:pPr>
-      <w:r>
-        <w:t>Waarnemingen</w:t>
-      </w:r>
-    </w:p>
-    <w:p>
-      <w:pPr>
-        <w:pStyle w:val="Kopvaninhoudsopgave"/>
-      </w:pPr>
-      <w:r>
-        <w:t>Conclusie</w:t>
-      </w:r>
-    </w:p>
-    <w:p>
-      <w:pPr>
-        <w:rPr>
-          <w:lang w:eastAsia="nl-NL"/>
-        </w:rPr>
-      </w:pPr>
-    </w:p>
-    <w:p>
-      <w:pPr>
-        <w:pStyle w:val="Kop1"/>
-      </w:pPr>
-      <w:bookmarkStart w:id="7" w:name="_Toc220416623"/>
-      <w:r>
-        <w:rPr>
-          <w:rStyle w:val="Kop1Char"/>
-        </w:rPr>
-        <w:t xml:space="preserve">Test </w:t>
-      </w:r>
-      <w:r>
-        <w:rPr>
-          <w:rStyle w:val="Kop1Char"/>
-        </w:rPr>
-        <w:t>3</w:t>
-      </w:r>
-      <w:r>
-        <w:t>:</w:t>
-      </w:r>
-      <w:bookmarkEnd w:id="7"/>
-      <w:r>
-        <w:t xml:space="preserve"> </w:t>
-      </w:r>
-    </w:p>
-    <w:p>
-      <w:pPr>
-        <w:pStyle w:val="Kop2"/>
+        <w:t>wind</w:t>
+      </w:r>
+      <w:r>
+        <w:t>sensoren, de motor aansturen om harder of zachter te gaan draaien. (requirement 3)</w:t>
+      </w:r>
+      <w:bookmarkEnd w:id="8"/>
+    </w:p>
+    <w:p>
+      <w:pPr>
         <w:rPr>
           <w:b/>
           <w:bCs/>
         </w:rPr>
       </w:pPr>
-      <w:bookmarkStart w:id="8" w:name="_Toc220416624"/>
-      <w:r>
-        <w:t>De raspberry pi kan op basis van</w:t>
-      </w:r>
-      <w:r>
-        <w:t xml:space="preserve"> data van de</w:t>
-      </w:r>
-      <w:r>
-        <w:t xml:space="preserve"> </w:t>
-      </w:r>
-      <w:r>
-        <w:t>wind</w:t>
-      </w:r>
-      <w:r>
-        <w:t>sensoren, de motor aansturen om harder of zachter te gaan draaien. (</w:t>
-      </w:r>
-      <w:proofErr w:type="spellStart"/>
-      <w:r>
-        <w:t>requirement</w:t>
-      </w:r>
-      <w:proofErr w:type="spellEnd"/>
-      <w:r>
-        <w:t xml:space="preserve"> 3)</w:t>
-      </w:r>
-      <w:bookmarkEnd w:id="8"/>
+    </w:p>
+    <w:p>
+      <w:pPr>
+        <w:pStyle w:val="Kopvaninhoudsopgave"/>
+        <w:rPr>
+          <w:i/>
+          <w:iCs/>
+        </w:rPr>
+      </w:pPr>
+      <w:r>
+        <w:t>Testdoel</w:t>
+      </w:r>
+    </w:p>
+    <w:p>
+      <w:r>
+        <w:t xml:space="preserve">De bedoeling van deze test is om te kijken of de raspberry pi de motor kan aansturen volgens de gegevens van de sensoren. Met deze test wordt </w:t>
+      </w:r>
+      <w:r>
+        <w:t>bekeken of de software van de microcontroller goed reageert op veranderingen in de omgeving, door de motor automatisch harder of zachter te laten draaien. Deze test is belangrijk doordat het laat zien dat de samenwerking tussen sensoren, microcontroller en motor goed functioneert. Dit is essentieel om ervoor te zorgen dat het systeem autonoom kan werken.</w:t>
+      </w:r>
     </w:p>
     <w:p>
       <w:pPr>
@@ -4028,84 +4087,79 @@
     <w:p>
       <w:pPr>
         <w:pStyle w:val="Kopvaninhoudsopgave"/>
-        <w:rPr>
-          <w:i/>
-          <w:iCs/>
-        </w:rPr>
-      </w:pPr>
-      <w:r>
-        <w:t>Testdoel</w:t>
-      </w:r>
-    </w:p>
-    <w:p>
-      <w:r>
-        <w:t xml:space="preserve">De bedoeling van deze test is om te kijken of de raspberry pi de motor kan aansturen volgens de gegevens van de sensoren. Met deze test wordt </w:t>
-      </w:r>
-      <w:r>
-        <w:t>bekeken of de software van de microcontroller goed reageert op veranderingen in de omgeving, door de motor automatisch harder of zachter te laten draaien. Deze test is belangrijk doordat het laat zien dat de samenwerking tussen sensoren, microcontroller en motor goed functioneert. Dit is essentieel om ervoor te zorgen dat het systeem autonoom kan werken.</w:t>
-      </w:r>
-    </w:p>
-    <w:p>
-      <w:pPr>
+      </w:pPr>
+      <w:r>
+        <w:t>Testopstelling</w:t>
+      </w:r>
+    </w:p>
+    <w:p>
+      <w:pPr>
+        <w:rPr>
+          <w:lang w:eastAsia="nl-NL"/>
+        </w:rPr>
+      </w:pPr>
+      <w:r>
+        <w:rPr>
+          <w:lang w:eastAsia="nl-NL"/>
+        </w:rPr>
+        <w:t>De benodigdheden voor deze test zijn:</w:t>
+      </w:r>
+    </w:p>
+    <w:p>
+      <w:pPr>
+        <w:pStyle w:val="Lijstalinea"/>
+        <w:numPr>
+          <w:ilvl w:val="0"/>
+          <w:numId w:val="1"/>
+        </w:numPr>
+        <w:rPr>
+          <w:lang w:eastAsia="nl-NL"/>
+        </w:rPr>
+      </w:pPr>
+      <w:r>
+        <w:rPr>
+          <w:lang w:eastAsia="nl-NL"/>
+        </w:rPr>
+        <w:t>Bijlage 1.</w:t>
+      </w:r>
+    </w:p>
+    <w:p>
+      <w:pPr>
+        <w:pStyle w:val="Lijstalinea"/>
+        <w:numPr>
+          <w:ilvl w:val="0"/>
+          <w:numId w:val="8"/>
+        </w:numPr>
         <w:rPr>
           <w:b/>
           <w:bCs/>
         </w:rPr>
       </w:pPr>
-    </w:p>
-    <w:p>
-      <w:pPr>
-        <w:pStyle w:val="Kopvaninhoudsopgave"/>
-      </w:pPr>
-      <w:r>
-        <w:t>Testopstelling</w:t>
-      </w:r>
-    </w:p>
-    <w:p>
-      <w:pPr>
-        <w:rPr>
-          <w:lang w:eastAsia="nl-NL"/>
-        </w:rPr>
-      </w:pPr>
-      <w:r>
-        <w:rPr>
-          <w:lang w:eastAsia="nl-NL"/>
-        </w:rPr>
-        <w:t>De benodigdheden voor deze test zijn:</w:t>
-      </w:r>
-    </w:p>
-    <w:p>
-      <w:pPr>
-        <w:pStyle w:val="Lijstalinea"/>
-        <w:numPr>
-          <w:ilvl w:val="0"/>
-          <w:numId w:val="1"/>
-        </w:numPr>
-        <w:rPr>
-          <w:lang w:eastAsia="nl-NL"/>
-        </w:rPr>
-      </w:pPr>
-      <w:r>
-        <w:rPr>
-          <w:lang w:eastAsia="nl-NL"/>
-        </w:rPr>
-        <w:t>Bijlage 1.</w:t>
-      </w:r>
-    </w:p>
-    <w:p>
-      <w:pPr>
-        <w:pStyle w:val="Lijstalinea"/>
-        <w:numPr>
-          <w:ilvl w:val="0"/>
-          <w:numId w:val="8"/>
-        </w:numPr>
+      <w:r>
+        <w:lastRenderedPageBreak/>
+        <w:t>Windsnelheid sensor:</w:t>
+      </w:r>
+      <w:r>
         <w:rPr>
           <w:b/>
           <w:bCs/>
         </w:rPr>
-      </w:pPr>
-      <w:r>
-        <w:t>Windsnelheid sensor:</w:t>
+        <w:t xml:space="preserve"> </w:t>
+      </w:r>
+      <w:r>
+        <w:t>Universal Anemometer YX-DFS2</w:t>
+      </w:r>
+    </w:p>
+    <w:p>
+      <w:pPr>
+        <w:pStyle w:val="Lijstalinea"/>
+        <w:numPr>
+          <w:ilvl w:val="0"/>
+          <w:numId w:val="8"/>
+        </w:numPr>
+      </w:pPr>
+      <w:r>
+        <w:t>Windrichting sensor:</w:t>
       </w:r>
       <w:r>
         <w:rPr>
@@ -4115,165 +4169,604 @@
         <w:t xml:space="preserve"> </w:t>
       </w:r>
       <w:r>
+        <w:t>Anemometer PCE-WV A</w:t>
+      </w:r>
+    </w:p>
+    <w:p>
+      <w:pPr>
+        <w:pStyle w:val="Lijstalinea"/>
+        <w:numPr>
+          <w:ilvl w:val="0"/>
+          <w:numId w:val="8"/>
+        </w:numPr>
+      </w:pPr>
+      <w:r>
+        <w:t>M</w:t>
+      </w:r>
+      <w:r>
+        <w:t>otor</w:t>
+      </w:r>
+      <w:r>
+        <w:t xml:space="preserve"> (</w:t>
+      </w:r>
+      <w:r>
+        <w:t>Torqeedo Cruise 6.0 R)</w:t>
+      </w:r>
+    </w:p>
+    <w:p>
+      <w:pPr>
+        <w:pStyle w:val="Lijstalinea"/>
+        <w:numPr>
+          <w:ilvl w:val="0"/>
+          <w:numId w:val="8"/>
+        </w:numPr>
+      </w:pPr>
+      <w:r>
+        <w:t>Stroom bron voor de motor.</w:t>
+      </w:r>
+    </w:p>
+    <w:p>
+      <w:pPr>
+        <w:pStyle w:val="Lijstalinea"/>
+        <w:numPr>
+          <w:ilvl w:val="0"/>
+          <w:numId w:val="8"/>
+        </w:numPr>
+        <w:rPr>
+          <w:lang w:eastAsia="nl-NL"/>
+        </w:rPr>
+      </w:pPr>
+      <w:r>
+        <w:t xml:space="preserve">Code van bijlage </w:t>
+      </w:r>
+      <w:r>
+        <w:t>E.</w:t>
+      </w:r>
+    </w:p>
+    <w:p>
+      <w:pPr>
+        <w:pStyle w:val="Lijstalinea"/>
+        <w:numPr>
+          <w:ilvl w:val="0"/>
+          <w:numId w:val="8"/>
+        </w:numPr>
+        <w:rPr>
+          <w:lang w:eastAsia="nl-NL"/>
+        </w:rPr>
+      </w:pPr>
+      <w:r>
+        <w:rPr>
+          <w:lang w:eastAsia="nl-NL"/>
+        </w:rPr>
+        <w:t xml:space="preserve">Kabels en breadboard zoals aangegeven in het elektrische schema, bijlage </w:t>
+      </w:r>
+      <w:r>
+        <w:rPr>
+          <w:lang w:eastAsia="nl-NL"/>
+        </w:rPr>
+        <w:t>F.</w:t>
+      </w:r>
+    </w:p>
+    <w:p>
+      <w:pPr>
+        <w:pStyle w:val="Lijstalinea"/>
+        <w:numPr>
+          <w:ilvl w:val="0"/>
+          <w:numId w:val="8"/>
+        </w:numPr>
+        <w:rPr>
+          <w:lang w:eastAsia="nl-NL"/>
+        </w:rPr>
+      </w:pPr>
+      <w:r>
+        <w:rPr>
+          <w:lang w:eastAsia="nl-NL"/>
+        </w:rPr>
+        <w:t>Test opstelling: een groot gebied water.</w:t>
+      </w:r>
+      <w:r>
+        <w:rPr>
+          <w:lang w:eastAsia="nl-NL"/>
+        </w:rPr>
+        <w:t xml:space="preserve"> </w:t>
+      </w:r>
+    </w:p>
+    <w:p>
+      <w:pPr>
+        <w:pStyle w:val="Lijstalinea"/>
+        <w:numPr>
+          <w:ilvl w:val="0"/>
+          <w:numId w:val="8"/>
+        </w:numPr>
+        <w:rPr>
+          <w:lang w:eastAsia="nl-NL"/>
+        </w:rPr>
+      </w:pPr>
+      <w:r>
+        <w:rPr>
+          <w:lang w:eastAsia="nl-NL"/>
+        </w:rPr>
+        <w:t>Een ventilator.</w:t>
+      </w:r>
+    </w:p>
+    <w:p>
+      <w:pPr>
+        <w:rPr>
+          <w:lang w:eastAsia="nl-NL"/>
+        </w:rPr>
+      </w:pPr>
+    </w:p>
+    <w:p>
+      <w:pPr>
+        <w:pStyle w:val="Kopvaninhoudsopgave"/>
+      </w:pPr>
+      <w:r>
+        <w:t>Uitvoer</w:t>
+      </w:r>
+    </w:p>
+    <w:p>
+      <w:pPr>
+        <w:pStyle w:val="Lijstalinea"/>
+        <w:numPr>
+          <w:ilvl w:val="0"/>
+          <w:numId w:val="15"/>
+        </w:numPr>
+        <w:rPr>
+          <w:lang w:eastAsia="nl-NL"/>
+        </w:rPr>
+      </w:pPr>
+      <w:r>
+        <w:rPr>
+          <w:lang w:eastAsia="nl-NL"/>
+        </w:rPr>
+        <w:t xml:space="preserve">Volg de stappen </w:t>
+      </w:r>
+      <w:r>
+        <w:rPr>
+          <w:lang w:eastAsia="nl-NL"/>
+        </w:rPr>
+        <w:t>van bijlage 2.</w:t>
+      </w:r>
+    </w:p>
+    <w:p>
+      <w:pPr>
+        <w:pStyle w:val="Lijstalinea"/>
+        <w:numPr>
+          <w:ilvl w:val="0"/>
+          <w:numId w:val="15"/>
+        </w:numPr>
+        <w:rPr>
+          <w:lang w:eastAsia="nl-NL"/>
+        </w:rPr>
+      </w:pPr>
+      <w:r>
+        <w:rPr>
+          <w:lang w:eastAsia="nl-NL"/>
+        </w:rPr>
+        <w:t xml:space="preserve">Verbind de </w:t>
+      </w:r>
+      <w:r>
+        <w:t xml:space="preserve">Anemometer PCE-WV A en de </w:t>
+      </w:r>
+      <w:r>
         <w:t>Universal Anemometer YX-DFS2</w:t>
       </w:r>
-    </w:p>
-    <w:p>
-      <w:pPr>
-        <w:pStyle w:val="Lijstalinea"/>
-        <w:numPr>
-          <w:ilvl w:val="0"/>
-          <w:numId w:val="8"/>
-        </w:numPr>
-      </w:pPr>
-      <w:r>
-        <w:t>Windrichting sensor:</w:t>
-      </w:r>
-      <w:r>
+      <w:r>
+        <w:t xml:space="preserve"> met de raspberry pi zoals aangegeven in bijlage F.</w:t>
+      </w:r>
+    </w:p>
+    <w:p>
+      <w:pPr>
+        <w:pStyle w:val="Lijstalinea"/>
+        <w:numPr>
+          <w:ilvl w:val="0"/>
+          <w:numId w:val="15"/>
+        </w:numPr>
+        <w:rPr>
+          <w:lang w:eastAsia="nl-NL"/>
+        </w:rPr>
+      </w:pPr>
+      <w:r>
+        <w:rPr>
+          <w:lang w:eastAsia="nl-NL"/>
+        </w:rPr>
+        <w:t>Bevind jezelf in de test opstelling.</w:t>
+      </w:r>
+    </w:p>
+    <w:p>
+      <w:pPr>
+        <w:pStyle w:val="Lijstalinea"/>
+        <w:numPr>
+          <w:ilvl w:val="0"/>
+          <w:numId w:val="15"/>
+        </w:numPr>
+        <w:rPr>
+          <w:lang w:eastAsia="nl-NL"/>
+        </w:rPr>
+      </w:pPr>
+      <w:r>
+        <w:rPr>
+          <w:lang w:eastAsia="nl-NL"/>
+        </w:rPr>
+        <w:t>Plaats de motor in het water.</w:t>
+      </w:r>
+    </w:p>
+    <w:p>
+      <w:pPr>
+        <w:rPr>
+          <w:lang w:eastAsia="nl-NL"/>
+        </w:rPr>
+      </w:pPr>
+    </w:p>
+    <w:p>
+      <w:pPr>
+        <w:pStyle w:val="Lijstalinea"/>
+        <w:rPr>
+          <w:lang w:eastAsia="nl-NL"/>
+        </w:rPr>
+      </w:pPr>
+      <w:r>
+        <w:rPr>
+          <w:lang w:eastAsia="nl-NL"/>
+        </w:rPr>
+        <w:t xml:space="preserve">Als je test </w:t>
+      </w:r>
+      <w:r>
+        <w:rPr>
+          <w:lang w:eastAsia="nl-NL"/>
+        </w:rPr>
+        <w:t>5, 6</w:t>
+      </w:r>
+      <w:r>
+        <w:rPr>
+          <w:lang w:eastAsia="nl-NL"/>
+        </w:rPr>
+        <w:t xml:space="preserve"> of 7 gedaan hebt kan je stappen 5 en 6 overslaan.</w:t>
+      </w:r>
+    </w:p>
+    <w:p>
+      <w:pPr>
+        <w:rPr>
+          <w:lang w:eastAsia="nl-NL"/>
+        </w:rPr>
+      </w:pPr>
+    </w:p>
+    <w:p>
+      <w:pPr>
+        <w:pStyle w:val="Lijstalinea"/>
+        <w:numPr>
+          <w:ilvl w:val="0"/>
+          <w:numId w:val="15"/>
+        </w:numPr>
         <w:rPr>
           <w:b/>
           <w:bCs/>
         </w:rPr>
-        <w:t xml:space="preserve"> </w:t>
-      </w:r>
-      <w:r>
-        <w:t>Anemometer PCE-WV A</w:t>
-      </w:r>
-    </w:p>
-    <w:p>
-      <w:pPr>
-        <w:pStyle w:val="Lijstalinea"/>
-        <w:numPr>
-          <w:ilvl w:val="0"/>
-          <w:numId w:val="8"/>
-        </w:numPr>
-      </w:pPr>
-      <w:r>
-        <w:t>M</w:t>
-      </w:r>
-      <w:r>
-        <w:t>otor</w:t>
-      </w:r>
-      <w:r>
-        <w:t xml:space="preserve"> (</w:t>
-      </w:r>
-      <w:proofErr w:type="spellStart"/>
-      <w:r>
-        <w:t>Torqeedo</w:t>
-      </w:r>
-      <w:proofErr w:type="spellEnd"/>
-      <w:r>
-        <w:t xml:space="preserve"> Cruise 6.0 R)</w:t>
-      </w:r>
-    </w:p>
-    <w:p>
-      <w:pPr>
-        <w:pStyle w:val="Lijstalinea"/>
-        <w:numPr>
-          <w:ilvl w:val="0"/>
-          <w:numId w:val="8"/>
-        </w:numPr>
-      </w:pPr>
-      <w:r>
-        <w:t>Stroom bron voor de motor.</w:t>
-      </w:r>
-    </w:p>
-    <w:p>
-      <w:pPr>
-        <w:pStyle w:val="Lijstalinea"/>
-        <w:numPr>
-          <w:ilvl w:val="0"/>
-          <w:numId w:val="8"/>
-        </w:numPr>
-        <w:rPr>
-          <w:lang w:eastAsia="nl-NL"/>
-        </w:rPr>
-      </w:pPr>
-      <w:r>
-        <w:t xml:space="preserve">Code van bijlage </w:t>
-      </w:r>
-      <w:r>
-        <w:t>E.</w:t>
-      </w:r>
-    </w:p>
-    <w:p>
-      <w:pPr>
-        <w:pStyle w:val="Lijstalinea"/>
-        <w:numPr>
-          <w:ilvl w:val="0"/>
-          <w:numId w:val="8"/>
-        </w:numPr>
-        <w:rPr>
-          <w:lang w:eastAsia="nl-NL"/>
-        </w:rPr>
-      </w:pPr>
-      <w:r>
-        <w:rPr>
-          <w:lang w:eastAsia="nl-NL"/>
-        </w:rPr>
-        <w:t xml:space="preserve">Kabels en </w:t>
-      </w:r>
-      <w:proofErr w:type="spellStart"/>
-      <w:r>
-        <w:rPr>
-          <w:lang w:eastAsia="nl-NL"/>
-        </w:rPr>
-        <w:t>breadboard</w:t>
-      </w:r>
-      <w:proofErr w:type="spellEnd"/>
-      <w:r>
-        <w:rPr>
-          <w:lang w:eastAsia="nl-NL"/>
-        </w:rPr>
-        <w:t xml:space="preserve"> zoals aangegeven in het elektrische schema, bijlage </w:t>
-      </w:r>
-      <w:r>
-        <w:rPr>
-          <w:lang w:eastAsia="nl-NL"/>
-        </w:rPr>
-        <w:t>F.</w:t>
-      </w:r>
-    </w:p>
-    <w:p>
-      <w:pPr>
-        <w:pStyle w:val="Lijstalinea"/>
-        <w:numPr>
-          <w:ilvl w:val="0"/>
-          <w:numId w:val="8"/>
-        </w:numPr>
-        <w:rPr>
-          <w:lang w:eastAsia="nl-NL"/>
-        </w:rPr>
-      </w:pPr>
-      <w:r>
-        <w:rPr>
-          <w:lang w:eastAsia="nl-NL"/>
-        </w:rPr>
-        <w:t>Test opstelling: een groot gebied water.</w:t>
-      </w:r>
-      <w:r>
-        <w:rPr>
-          <w:lang w:eastAsia="nl-NL"/>
-        </w:rPr>
-        <w:t xml:space="preserve"> </w:t>
-      </w:r>
-    </w:p>
-    <w:p>
-      <w:pPr>
-        <w:pStyle w:val="Lijstalinea"/>
-        <w:numPr>
-          <w:ilvl w:val="0"/>
-          <w:numId w:val="8"/>
-        </w:numPr>
-        <w:rPr>
-          <w:lang w:eastAsia="nl-NL"/>
-        </w:rPr>
-      </w:pPr>
-      <w:r>
-        <w:rPr>
-          <w:lang w:eastAsia="nl-NL"/>
-        </w:rPr>
-        <w:t>Een ventilator.</w:t>
+      </w:pPr>
+      <w:r>
+        <w:t>Maak een bestand aan op de raspberry pi.</w:t>
+      </w:r>
+    </w:p>
+    <w:p>
+      <w:pPr>
+        <w:pStyle w:val="Lijstalinea"/>
+        <w:numPr>
+          <w:ilvl w:val="0"/>
+          <w:numId w:val="15"/>
+        </w:numPr>
+      </w:pPr>
+      <w:r>
+        <w:t xml:space="preserve">Schrijf de code van bijlage </w:t>
+      </w:r>
+      <w:r>
+        <w:t>E</w:t>
+      </w:r>
+      <w:r>
+        <w:t xml:space="preserve"> over in een bestand op de raspberry pi en noem dit bestand </w:t>
+      </w:r>
+      <w:r>
+        <w:t>motor</w:t>
+      </w:r>
+      <w:r>
+        <w:t>code.</w:t>
+      </w:r>
+    </w:p>
+    <w:p>
+      <w:pPr>
+        <w:pStyle w:val="Lijstalinea"/>
+        <w:numPr>
+          <w:ilvl w:val="0"/>
+          <w:numId w:val="15"/>
+        </w:numPr>
+      </w:pPr>
+      <w:r>
+        <w:t>Open de terminal op de raspberry pi.</w:t>
+      </w:r>
+    </w:p>
+    <w:p>
+      <w:pPr>
+        <w:pStyle w:val="Lijstalinea"/>
+        <w:numPr>
+          <w:ilvl w:val="0"/>
+          <w:numId w:val="15"/>
+        </w:numPr>
+      </w:pPr>
+      <w:r>
+        <w:t xml:space="preserve">Run de code door ‘python </w:t>
+      </w:r>
+      <w:r>
+        <w:t>motorcode</w:t>
+      </w:r>
+      <w:r>
+        <w:t>.py’ in de terminal te typen.</w:t>
+      </w:r>
+    </w:p>
+    <w:p>
+      <w:pPr>
+        <w:pStyle w:val="Lijstalinea"/>
+        <w:numPr>
+          <w:ilvl w:val="0"/>
+          <w:numId w:val="15"/>
+        </w:numPr>
+        <w:rPr>
+          <w:lang w:eastAsia="nl-NL"/>
+        </w:rPr>
+      </w:pPr>
+      <w:r>
+        <w:rPr>
+          <w:lang w:eastAsia="nl-NL"/>
+        </w:rPr>
+        <w:t>Zet de ventilator aan vanaf het noorden (0 graden windrichting)</w:t>
+      </w:r>
+    </w:p>
+    <w:p>
+      <w:pPr>
+        <w:pStyle w:val="Lijstalinea"/>
+        <w:numPr>
+          <w:ilvl w:val="0"/>
+          <w:numId w:val="15"/>
+        </w:numPr>
+        <w:rPr>
+          <w:lang w:eastAsia="nl-NL"/>
+        </w:rPr>
+      </w:pPr>
+      <w:r>
+        <w:rPr>
+          <w:lang w:eastAsia="nl-NL"/>
+        </w:rPr>
+        <w:t>Controleer of de motor draait of niet. (de motor zou niet aan moeten staan)</w:t>
+      </w:r>
+    </w:p>
+    <w:p>
+      <w:pPr>
+        <w:pStyle w:val="Lijstalinea"/>
+        <w:numPr>
+          <w:ilvl w:val="0"/>
+          <w:numId w:val="15"/>
+        </w:numPr>
+        <w:rPr>
+          <w:lang w:eastAsia="nl-NL"/>
+        </w:rPr>
+      </w:pPr>
+      <w:r>
+        <w:rPr>
+          <w:lang w:eastAsia="nl-NL"/>
+        </w:rPr>
+        <w:t>Zet de ventilator aan vanaf het oosten (90 graden windrichting)</w:t>
+      </w:r>
+    </w:p>
+    <w:p>
+      <w:pPr>
+        <w:pStyle w:val="Lijstalinea"/>
+        <w:numPr>
+          <w:ilvl w:val="0"/>
+          <w:numId w:val="15"/>
+        </w:numPr>
+        <w:rPr>
+          <w:lang w:eastAsia="nl-NL"/>
+        </w:rPr>
+      </w:pPr>
+      <w:r>
+        <w:rPr>
+          <w:lang w:eastAsia="nl-NL"/>
+        </w:rPr>
+        <w:t>Controleer of de motor draait of niet. (de motor zou niet aan moeten staan)</w:t>
+      </w:r>
+    </w:p>
+    <w:p>
+      <w:pPr>
+        <w:pStyle w:val="Lijstalinea"/>
+        <w:numPr>
+          <w:ilvl w:val="0"/>
+          <w:numId w:val="15"/>
+        </w:numPr>
+        <w:rPr>
+          <w:lang w:eastAsia="nl-NL"/>
+        </w:rPr>
+      </w:pPr>
+      <w:r>
+        <w:rPr>
+          <w:lang w:eastAsia="nl-NL"/>
+        </w:rPr>
+        <w:t>Zet de ventilator aan vanaf het zuiden (180 graden windrichting)</w:t>
+      </w:r>
+    </w:p>
+    <w:p>
+      <w:pPr>
+        <w:pStyle w:val="Lijstalinea"/>
+        <w:numPr>
+          <w:ilvl w:val="0"/>
+          <w:numId w:val="15"/>
+        </w:numPr>
+        <w:rPr>
+          <w:lang w:eastAsia="nl-NL"/>
+        </w:rPr>
+      </w:pPr>
+      <w:r>
+        <w:rPr>
+          <w:lang w:eastAsia="nl-NL"/>
+        </w:rPr>
+        <w:t>Controleer of de motor draait of niet. (de motor zou nu aan moeten staan)</w:t>
+      </w:r>
+    </w:p>
+    <w:p>
+      <w:pPr>
+        <w:pStyle w:val="Lijstalinea"/>
+        <w:numPr>
+          <w:ilvl w:val="0"/>
+          <w:numId w:val="15"/>
+        </w:numPr>
+        <w:rPr>
+          <w:lang w:eastAsia="nl-NL"/>
+        </w:rPr>
+      </w:pPr>
+      <w:r>
+        <w:rPr>
+          <w:lang w:eastAsia="nl-NL"/>
+        </w:rPr>
+        <w:t>Zet de ventilator aan vanaf het westen (270 graden windrichting)</w:t>
+      </w:r>
+    </w:p>
+    <w:p>
+      <w:pPr>
+        <w:pStyle w:val="Lijstalinea"/>
+        <w:numPr>
+          <w:ilvl w:val="0"/>
+          <w:numId w:val="15"/>
+        </w:numPr>
+        <w:rPr>
+          <w:lang w:eastAsia="nl-NL"/>
+        </w:rPr>
+      </w:pPr>
+      <w:r>
+        <w:rPr>
+          <w:lang w:eastAsia="nl-NL"/>
+        </w:rPr>
+        <w:t>Controleer of de motor draait of niet. (de motor zou nu aan moeten staan)</w:t>
+      </w:r>
+    </w:p>
+    <w:p>
+      <w:pPr>
+        <w:pStyle w:val="Lijstalinea"/>
+        <w:rPr>
+          <w:lang w:eastAsia="nl-NL"/>
+        </w:rPr>
+      </w:pPr>
+    </w:p>
+    <w:p>
+      <w:pPr>
+        <w:ind w:left="360"/>
+        <w:rPr>
+          <w:lang w:eastAsia="nl-NL"/>
+        </w:rPr>
+      </w:pPr>
+      <w:r>
+        <w:rPr>
+          <w:lang w:eastAsia="nl-NL"/>
+        </w:rPr>
+        <w:t>Nu is de wind richting sensor getest met de motor.</w:t>
+      </w:r>
+    </w:p>
+    <w:p>
+      <w:pPr>
+        <w:ind w:left="360"/>
+        <w:rPr>
+          <w:lang w:eastAsia="nl-NL"/>
+        </w:rPr>
+      </w:pPr>
+    </w:p>
+    <w:p>
+      <w:pPr>
+        <w:pStyle w:val="Lijstalinea"/>
+        <w:numPr>
+          <w:ilvl w:val="0"/>
+          <w:numId w:val="15"/>
+        </w:numPr>
+        <w:rPr>
+          <w:lang w:eastAsia="nl-NL"/>
+        </w:rPr>
+      </w:pPr>
+      <w:r>
+        <w:rPr>
+          <w:lang w:eastAsia="nl-NL"/>
+        </w:rPr>
+        <w:t>Zet de ventilator vanaf het zuiden of westen aan op een lage stand.</w:t>
+      </w:r>
+    </w:p>
+    <w:p>
+      <w:pPr>
+        <w:pStyle w:val="Lijstalinea"/>
+        <w:numPr>
+          <w:ilvl w:val="0"/>
+          <w:numId w:val="15"/>
+        </w:numPr>
+        <w:rPr>
+          <w:lang w:eastAsia="nl-NL"/>
+        </w:rPr>
+      </w:pPr>
+      <w:r>
+        <w:rPr>
+          <w:lang w:eastAsia="nl-NL"/>
+        </w:rPr>
+        <w:t>Controleer hoe hard de motor draait. (de motor zou zacht aan moeten staan)</w:t>
+      </w:r>
+    </w:p>
+    <w:p>
+      <w:pPr>
+        <w:pStyle w:val="Lijstalinea"/>
+        <w:numPr>
+          <w:ilvl w:val="0"/>
+          <w:numId w:val="15"/>
+        </w:numPr>
+        <w:rPr>
+          <w:lang w:eastAsia="nl-NL"/>
+        </w:rPr>
+      </w:pPr>
+      <w:r>
+        <w:rPr>
+          <w:lang w:eastAsia="nl-NL"/>
+        </w:rPr>
+        <w:t>Zet de ventilator vanaf het zuiden of westen aan op een harde stand.</w:t>
+      </w:r>
+    </w:p>
+    <w:p>
+      <w:pPr>
+        <w:pStyle w:val="Lijstalinea"/>
+        <w:numPr>
+          <w:ilvl w:val="0"/>
+          <w:numId w:val="15"/>
+        </w:numPr>
+        <w:rPr>
+          <w:lang w:eastAsia="nl-NL"/>
+        </w:rPr>
+      </w:pPr>
+      <w:r>
+        <w:rPr>
+          <w:lang w:eastAsia="nl-NL"/>
+        </w:rPr>
+        <w:t>Controleer hoe hard de motor draait. (de motor zou nu harder aan moeten staan dan bij stap 19)</w:t>
+      </w:r>
+    </w:p>
+    <w:p>
+      <w:pPr>
+        <w:ind w:left="360"/>
+        <w:rPr>
+          <w:lang w:eastAsia="nl-NL"/>
+        </w:rPr>
+      </w:pPr>
+    </w:p>
+    <w:p>
+      <w:pPr>
+        <w:ind w:left="360"/>
+        <w:rPr>
+          <w:lang w:eastAsia="nl-NL"/>
+        </w:rPr>
+      </w:pPr>
+      <w:r>
+        <w:rPr>
+          <w:lang w:eastAsia="nl-NL"/>
+        </w:rPr>
+        <w:t>Nu is de windsnelheid sensor getest met de motor.</w:t>
       </w:r>
     </w:p>
     <w:p>
@@ -4288,542 +4781,60 @@
         <w:pStyle w:val="Kopvaninhoudsopgave"/>
       </w:pPr>
       <w:r>
-        <w:lastRenderedPageBreak/>
-        <w:t>Uitvoer</w:t>
-      </w:r>
-    </w:p>
-    <w:p>
-      <w:pPr>
-        <w:pStyle w:val="Lijstalinea"/>
-        <w:numPr>
-          <w:ilvl w:val="0"/>
-          <w:numId w:val="15"/>
-        </w:numPr>
-        <w:rPr>
-          <w:lang w:eastAsia="nl-NL"/>
-        </w:rPr>
-      </w:pPr>
-      <w:r>
-        <w:rPr>
-          <w:lang w:eastAsia="nl-NL"/>
-        </w:rPr>
-        <w:t xml:space="preserve">Volg de stappen </w:t>
-      </w:r>
-      <w:r>
-        <w:rPr>
-          <w:lang w:eastAsia="nl-NL"/>
-        </w:rPr>
-        <w:t>van bijlage 2.</w:t>
-      </w:r>
-    </w:p>
-    <w:p>
-      <w:pPr>
-        <w:pStyle w:val="Lijstalinea"/>
-        <w:numPr>
-          <w:ilvl w:val="0"/>
-          <w:numId w:val="15"/>
-        </w:numPr>
-        <w:rPr>
-          <w:lang w:eastAsia="nl-NL"/>
-        </w:rPr>
-      </w:pPr>
-      <w:r>
-        <w:rPr>
-          <w:lang w:eastAsia="nl-NL"/>
-        </w:rPr>
-        <w:t xml:space="preserve">Verbind de </w:t>
-      </w:r>
-      <w:r>
-        <w:t xml:space="preserve">Anemometer PCE-WV A en de </w:t>
-      </w:r>
-      <w:r>
-        <w:t>Universal Anemometer YX-DFS2</w:t>
-      </w:r>
-      <w:r>
-        <w:t xml:space="preserve"> met de raspberry pi zoals aangegeven in bijlage F.</w:t>
-      </w:r>
-    </w:p>
-    <w:p>
-      <w:pPr>
-        <w:pStyle w:val="Lijstalinea"/>
-        <w:numPr>
-          <w:ilvl w:val="0"/>
-          <w:numId w:val="15"/>
-        </w:numPr>
-        <w:rPr>
-          <w:lang w:eastAsia="nl-NL"/>
-        </w:rPr>
-      </w:pPr>
-      <w:r>
-        <w:rPr>
-          <w:lang w:eastAsia="nl-NL"/>
-        </w:rPr>
-        <w:t>Bevind jezelf in de test opstelling.</w:t>
-      </w:r>
-    </w:p>
-    <w:p>
-      <w:pPr>
-        <w:pStyle w:val="Lijstalinea"/>
-        <w:numPr>
-          <w:ilvl w:val="0"/>
-          <w:numId w:val="15"/>
-        </w:numPr>
-        <w:rPr>
-          <w:lang w:eastAsia="nl-NL"/>
-        </w:rPr>
-      </w:pPr>
-      <w:r>
-        <w:rPr>
-          <w:lang w:eastAsia="nl-NL"/>
-        </w:rPr>
-        <w:t>Plaats de motor in het water.</w:t>
-      </w:r>
-    </w:p>
-    <w:p>
-      <w:pPr>
-        <w:rPr>
-          <w:lang w:eastAsia="nl-NL"/>
-        </w:rPr>
-      </w:pPr>
-    </w:p>
-    <w:p>
-      <w:pPr>
-        <w:pStyle w:val="Lijstalinea"/>
-        <w:rPr>
-          <w:lang w:eastAsia="nl-NL"/>
-        </w:rPr>
-      </w:pPr>
-      <w:r>
-        <w:rPr>
-          <w:lang w:eastAsia="nl-NL"/>
-        </w:rPr>
-        <w:t xml:space="preserve">Als je test </w:t>
-      </w:r>
-      <w:r>
-        <w:rPr>
-          <w:lang w:eastAsia="nl-NL"/>
-        </w:rPr>
-        <w:t>5, 6</w:t>
-      </w:r>
-      <w:r>
-        <w:rPr>
-          <w:lang w:eastAsia="nl-NL"/>
-        </w:rPr>
-        <w:t xml:space="preserve"> of 7 gedaan hebt kan je stappen 5 en 6 overslaan.</w:t>
-      </w:r>
-    </w:p>
-    <w:p>
-      <w:pPr>
-        <w:rPr>
-          <w:lang w:eastAsia="nl-NL"/>
-        </w:rPr>
-      </w:pPr>
-    </w:p>
-    <w:p>
-      <w:pPr>
-        <w:pStyle w:val="Lijstalinea"/>
-        <w:numPr>
-          <w:ilvl w:val="0"/>
-          <w:numId w:val="15"/>
-        </w:numPr>
-        <w:rPr>
-          <w:b/>
-          <w:bCs/>
-        </w:rPr>
-      </w:pPr>
-      <w:r>
-        <w:t>Maak een bestand aan op de raspberry pi.</w:t>
-      </w:r>
-    </w:p>
-    <w:p>
-      <w:pPr>
-        <w:pStyle w:val="Lijstalinea"/>
-        <w:numPr>
-          <w:ilvl w:val="0"/>
-          <w:numId w:val="15"/>
-        </w:numPr>
-      </w:pPr>
-      <w:r>
-        <w:t xml:space="preserve">Schrijf de code van bijlage </w:t>
-      </w:r>
-      <w:r>
-        <w:t>E</w:t>
-      </w:r>
-      <w:r>
-        <w:t xml:space="preserve"> over in een bestand op de raspberry pi en noem dit bestand </w:t>
-      </w:r>
-      <w:r>
-        <w:t>motor</w:t>
-      </w:r>
-      <w:r>
-        <w:t>code.</w:t>
-      </w:r>
-    </w:p>
-    <w:p>
-      <w:pPr>
-        <w:pStyle w:val="Lijstalinea"/>
-        <w:numPr>
-          <w:ilvl w:val="0"/>
-          <w:numId w:val="15"/>
-        </w:numPr>
-      </w:pPr>
-      <w:r>
-        <w:t>Open de terminal op de raspberry pi.</w:t>
-      </w:r>
-    </w:p>
-    <w:p>
-      <w:pPr>
-        <w:pStyle w:val="Lijstalinea"/>
-        <w:numPr>
-          <w:ilvl w:val="0"/>
-          <w:numId w:val="15"/>
-        </w:numPr>
-      </w:pPr>
-      <w:r>
-        <w:t xml:space="preserve">Run de code door ‘python </w:t>
-      </w:r>
-      <w:r>
-        <w:t>motorcode</w:t>
-      </w:r>
-      <w:r>
-        <w:t>.py’ in de terminal te typen.</w:t>
-      </w:r>
-    </w:p>
-    <w:p>
-      <w:pPr>
-        <w:pStyle w:val="Lijstalinea"/>
-        <w:numPr>
-          <w:ilvl w:val="0"/>
-          <w:numId w:val="15"/>
-        </w:numPr>
-        <w:rPr>
-          <w:lang w:eastAsia="nl-NL"/>
-        </w:rPr>
-      </w:pPr>
-      <w:r>
-        <w:rPr>
-          <w:lang w:eastAsia="nl-NL"/>
-        </w:rPr>
-        <w:t>Zet de ventilator aan vanaf het noorden (0 graden windrichting)</w:t>
-      </w:r>
-    </w:p>
-    <w:p>
-      <w:pPr>
-        <w:pStyle w:val="Lijstalinea"/>
-        <w:numPr>
-          <w:ilvl w:val="0"/>
-          <w:numId w:val="15"/>
-        </w:numPr>
-        <w:rPr>
-          <w:lang w:eastAsia="nl-NL"/>
-        </w:rPr>
-      </w:pPr>
-      <w:r>
-        <w:rPr>
-          <w:lang w:eastAsia="nl-NL"/>
-        </w:rPr>
-        <w:t>Controleer of de motor draait of niet. (de motor zou niet aan moeten staan)</w:t>
-      </w:r>
-    </w:p>
-    <w:p>
-      <w:pPr>
-        <w:pStyle w:val="Lijstalinea"/>
-        <w:numPr>
-          <w:ilvl w:val="0"/>
-          <w:numId w:val="15"/>
-        </w:numPr>
-        <w:rPr>
-          <w:lang w:eastAsia="nl-NL"/>
-        </w:rPr>
-      </w:pPr>
-      <w:r>
-        <w:rPr>
-          <w:lang w:eastAsia="nl-NL"/>
-        </w:rPr>
-        <w:t>Zet de ventilator aan vanaf het oosten (90 graden windrichting)</w:t>
-      </w:r>
-    </w:p>
-    <w:p>
-      <w:pPr>
-        <w:pStyle w:val="Lijstalinea"/>
-        <w:numPr>
-          <w:ilvl w:val="0"/>
-          <w:numId w:val="15"/>
-        </w:numPr>
-        <w:rPr>
-          <w:lang w:eastAsia="nl-NL"/>
-        </w:rPr>
-      </w:pPr>
-      <w:r>
-        <w:rPr>
-          <w:lang w:eastAsia="nl-NL"/>
-        </w:rPr>
-        <w:t>Controleer of de motor draait of niet. (de motor zou niet aan moeten staan)</w:t>
-      </w:r>
-    </w:p>
-    <w:p>
-      <w:pPr>
-        <w:pStyle w:val="Lijstalinea"/>
-        <w:numPr>
-          <w:ilvl w:val="0"/>
-          <w:numId w:val="15"/>
-        </w:numPr>
-        <w:rPr>
-          <w:lang w:eastAsia="nl-NL"/>
-        </w:rPr>
-      </w:pPr>
-      <w:r>
-        <w:rPr>
-          <w:lang w:eastAsia="nl-NL"/>
-        </w:rPr>
-        <w:t>Zet de ventilator aan vanaf het zuiden (180 graden windrichting)</w:t>
-      </w:r>
-    </w:p>
-    <w:p>
-      <w:pPr>
-        <w:pStyle w:val="Lijstalinea"/>
-        <w:numPr>
-          <w:ilvl w:val="0"/>
-          <w:numId w:val="15"/>
-        </w:numPr>
-        <w:rPr>
-          <w:lang w:eastAsia="nl-NL"/>
-        </w:rPr>
-      </w:pPr>
-      <w:r>
-        <w:rPr>
-          <w:lang w:eastAsia="nl-NL"/>
-        </w:rPr>
-        <w:t>Controleer of de motor draait of niet. (de motor zou nu aan moeten staan)</w:t>
-      </w:r>
-    </w:p>
-    <w:p>
-      <w:pPr>
-        <w:pStyle w:val="Lijstalinea"/>
-        <w:numPr>
-          <w:ilvl w:val="0"/>
-          <w:numId w:val="15"/>
-        </w:numPr>
-        <w:rPr>
-          <w:lang w:eastAsia="nl-NL"/>
-        </w:rPr>
-      </w:pPr>
-      <w:r>
-        <w:rPr>
-          <w:lang w:eastAsia="nl-NL"/>
-        </w:rPr>
-        <w:t>Zet de ventilator aan vanaf het westen (270 graden windrichting)</w:t>
-      </w:r>
-    </w:p>
-    <w:p>
-      <w:pPr>
-        <w:pStyle w:val="Lijstalinea"/>
-        <w:numPr>
-          <w:ilvl w:val="0"/>
-          <w:numId w:val="15"/>
-        </w:numPr>
-        <w:rPr>
-          <w:lang w:eastAsia="nl-NL"/>
-        </w:rPr>
-      </w:pPr>
-      <w:r>
-        <w:rPr>
-          <w:lang w:eastAsia="nl-NL"/>
-        </w:rPr>
-        <w:t>Controleer of de motor draait of niet. (de motor zou nu aan moeten staan)</w:t>
-      </w:r>
-    </w:p>
-    <w:p>
-      <w:pPr>
-        <w:pStyle w:val="Lijstalinea"/>
-        <w:rPr>
-          <w:lang w:eastAsia="nl-NL"/>
-        </w:rPr>
-      </w:pPr>
-    </w:p>
-    <w:p>
-      <w:pPr>
-        <w:ind w:left="360"/>
-        <w:rPr>
-          <w:lang w:eastAsia="nl-NL"/>
-        </w:rPr>
-      </w:pPr>
-      <w:r>
-        <w:rPr>
-          <w:lang w:eastAsia="nl-NL"/>
-        </w:rPr>
-        <w:t>Nu is de wind richting sensor getest met de motor.</w:t>
-      </w:r>
-    </w:p>
-    <w:p>
-      <w:pPr>
-        <w:ind w:left="360"/>
-        <w:rPr>
-          <w:lang w:eastAsia="nl-NL"/>
-        </w:rPr>
-      </w:pPr>
-    </w:p>
-    <w:p>
-      <w:pPr>
-        <w:pStyle w:val="Lijstalinea"/>
-        <w:numPr>
-          <w:ilvl w:val="0"/>
-          <w:numId w:val="15"/>
-        </w:numPr>
-        <w:rPr>
-          <w:lang w:eastAsia="nl-NL"/>
-        </w:rPr>
-      </w:pPr>
-      <w:r>
-        <w:rPr>
-          <w:lang w:eastAsia="nl-NL"/>
-        </w:rPr>
-        <w:t>Zet de ventilator vanaf het zuiden of westen aan op een lage stand.</w:t>
-      </w:r>
-    </w:p>
-    <w:p>
-      <w:pPr>
-        <w:pStyle w:val="Lijstalinea"/>
-        <w:numPr>
-          <w:ilvl w:val="0"/>
-          <w:numId w:val="15"/>
-        </w:numPr>
-        <w:rPr>
-          <w:lang w:eastAsia="nl-NL"/>
-        </w:rPr>
-      </w:pPr>
-      <w:r>
-        <w:rPr>
-          <w:lang w:eastAsia="nl-NL"/>
-        </w:rPr>
-        <w:t>Controleer hoe hard de motor draait. (de motor zou zacht aan moeten staan)</w:t>
-      </w:r>
-    </w:p>
-    <w:p>
-      <w:pPr>
-        <w:pStyle w:val="Lijstalinea"/>
-        <w:numPr>
-          <w:ilvl w:val="0"/>
-          <w:numId w:val="15"/>
-        </w:numPr>
-        <w:rPr>
-          <w:lang w:eastAsia="nl-NL"/>
-        </w:rPr>
-      </w:pPr>
-      <w:r>
-        <w:rPr>
-          <w:lang w:eastAsia="nl-NL"/>
-        </w:rPr>
-        <w:t>Zet de ventilator vanaf het zuiden of westen aan op een harde stand.</w:t>
-      </w:r>
-    </w:p>
-    <w:p>
-      <w:pPr>
-        <w:pStyle w:val="Lijstalinea"/>
-        <w:numPr>
-          <w:ilvl w:val="0"/>
-          <w:numId w:val="15"/>
-        </w:numPr>
-        <w:rPr>
-          <w:lang w:eastAsia="nl-NL"/>
-        </w:rPr>
-      </w:pPr>
-      <w:r>
-        <w:rPr>
-          <w:lang w:eastAsia="nl-NL"/>
-        </w:rPr>
-        <w:t>Controleer hoe hard de motor draait. (de motor zou nu harder aan moeten staan dan bij stap 19)</w:t>
-      </w:r>
-    </w:p>
-    <w:p>
-      <w:pPr>
-        <w:ind w:left="360"/>
-        <w:rPr>
-          <w:lang w:eastAsia="nl-NL"/>
-        </w:rPr>
-      </w:pPr>
-    </w:p>
-    <w:p>
-      <w:pPr>
-        <w:ind w:left="360"/>
-        <w:rPr>
-          <w:lang w:eastAsia="nl-NL"/>
-        </w:rPr>
-      </w:pPr>
-      <w:r>
-        <w:rPr>
-          <w:lang w:eastAsia="nl-NL"/>
-        </w:rPr>
-        <w:t>Nu is de windsnelheid sensor getest met de motor.</w:t>
-      </w:r>
-    </w:p>
-    <w:p>
-      <w:pPr>
-        <w:rPr>
-          <w:lang w:eastAsia="nl-NL"/>
-        </w:rPr>
-      </w:pPr>
-    </w:p>
+        <w:t>Verwachte Resultaat</w:t>
+      </w:r>
+    </w:p>
+    <w:p>
+      <w:pPr>
+        <w:rPr>
+          <w:lang w:eastAsia="nl-NL"/>
+        </w:rPr>
+      </w:pPr>
+      <w:r>
+        <w:rPr>
+          <w:lang w:eastAsia="nl-NL"/>
+        </w:rPr>
+        <w:t>Er gaat niets gebeuren aangezien de motor niet aan te sturen is met de raspberry pi 4.</w:t>
+      </w:r>
+    </w:p>
+    <w:p>
+      <w:pPr>
+        <w:rPr>
+          <w:lang w:eastAsia="nl-NL"/>
+        </w:rPr>
+      </w:pPr>
+      <w:r>
+        <w:rPr>
+          <w:lang w:eastAsia="nl-NL"/>
+        </w:rPr>
+        <w:t>Lees bijlage 3.</w:t>
+      </w:r>
+    </w:p>
+    <w:p/>
     <w:p>
       <w:pPr>
         <w:pStyle w:val="Kopvaninhoudsopgave"/>
       </w:pPr>
       <w:r>
-        <w:t>Verwachte Resultaat</w:t>
-      </w:r>
-    </w:p>
-    <w:p>
-      <w:pPr>
-        <w:rPr>
-          <w:lang w:eastAsia="nl-NL"/>
-        </w:rPr>
-      </w:pPr>
-      <w:r>
-        <w:rPr>
-          <w:lang w:eastAsia="nl-NL"/>
-        </w:rPr>
-        <w:t>Er gaat niets gebeuren aangezien de motor niet aan te sturen is met de raspberry pi 4.</w:t>
-      </w:r>
-    </w:p>
-    <w:p>
-      <w:pPr>
-        <w:rPr>
-          <w:lang w:eastAsia="nl-NL"/>
-        </w:rPr>
-      </w:pPr>
-      <w:r>
-        <w:rPr>
-          <w:lang w:eastAsia="nl-NL"/>
-        </w:rPr>
-        <w:t>Lees bijlage 3.</w:t>
-      </w:r>
-    </w:p>
-    <w:p/>
+        <w:t>Acceptatiecriteria</w:t>
+      </w:r>
+    </w:p>
+    <w:p>
+      <w:r>
+        <w:t>De motor kan worden aangestuur</w:t>
+      </w:r>
+      <w:r>
+        <w:t>d</w:t>
+      </w:r>
+      <w:r>
+        <w:t xml:space="preserve"> met de micro controller op basis van de data van de sensoren.</w:t>
+      </w:r>
+    </w:p>
     <w:p>
       <w:pPr>
         <w:pStyle w:val="Kopvaninhoudsopgave"/>
       </w:pPr>
       <w:r>
-        <w:t>Acceptatiecriteria</w:t>
-      </w:r>
-    </w:p>
-    <w:p>
-      <w:r>
-        <w:t>De motor kan worden aangestuur</w:t>
-      </w:r>
-      <w:r>
-        <w:t>d</w:t>
-      </w:r>
-      <w:r>
-        <w:t xml:space="preserve"> met de micro controller op basis van de data van de sensoren.</w:t>
-      </w:r>
-    </w:p>
-    <w:p>
-      <w:pPr>
-        <w:pStyle w:val="Kopvaninhoudsopgave"/>
-      </w:pPr>
-      <w:r>
-        <w:lastRenderedPageBreak/>
         <w:t>Waarnemingen</w:t>
       </w:r>
     </w:p>
@@ -4878,15 +4889,7 @@
       </w:pPr>
       <w:bookmarkStart w:id="10" w:name="_Toc220416626"/>
       <w:r>
-        <w:t>De behuizing van het weerstation is bestand tegen heftigere weeromstandigheden en tegen vandalisme. (</w:t>
-      </w:r>
-      <w:proofErr w:type="spellStart"/>
-      <w:r>
-        <w:t>requirement</w:t>
-      </w:r>
-      <w:proofErr w:type="spellEnd"/>
-      <w:r>
-        <w:t xml:space="preserve"> 4)</w:t>
+        <w:t>De behuizing van het weerstation is bestand tegen heftigere weeromstandigheden en tegen vandalisme. (requirement 4)</w:t>
       </w:r>
       <w:bookmarkEnd w:id="10"/>
     </w:p>
@@ -4986,13 +4989,8 @@
           <w:numId w:val="8"/>
         </w:numPr>
       </w:pPr>
-      <w:proofErr w:type="spellStart"/>
-      <w:r>
-        <w:t>Duct</w:t>
-      </w:r>
-      <w:proofErr w:type="spellEnd"/>
-      <w:r>
-        <w:t xml:space="preserve"> tape.</w:t>
+      <w:r>
+        <w:t>Duct tape.</w:t>
       </w:r>
     </w:p>
     <w:p>
@@ -5004,15 +5002,7 @@
         </w:numPr>
       </w:pPr>
       <w:r>
-        <w:t xml:space="preserve">Wc papier of ander </w:t>
-      </w:r>
-      <w:proofErr w:type="spellStart"/>
-      <w:r>
-        <w:t>ander</w:t>
-      </w:r>
-      <w:proofErr w:type="spellEnd"/>
-      <w:r>
-        <w:t xml:space="preserve"> materiaal waar je duidelijk kan zien of het nat is.</w:t>
+        <w:t>Wc papier of ander ander materiaal waar je duidelijk kan zien of het nat is.</w:t>
       </w:r>
     </w:p>
     <w:p/>
@@ -5129,21 +5119,7 @@
         <w:rPr>
           <w:lang w:eastAsia="nl-NL"/>
         </w:rPr>
-        <w:t xml:space="preserve">Plak de buitenste gaten waar de sensoren in moeten af met </w:t>
-      </w:r>
-      <w:proofErr w:type="spellStart"/>
-      <w:r>
-        <w:rPr>
-          <w:lang w:eastAsia="nl-NL"/>
-        </w:rPr>
-        <w:t>duct</w:t>
-      </w:r>
-      <w:proofErr w:type="spellEnd"/>
-      <w:r>
-        <w:rPr>
-          <w:lang w:eastAsia="nl-NL"/>
-        </w:rPr>
-        <w:t xml:space="preserve"> tape.</w:t>
+        <w:t>Plak de buitenste gaten waar de sensoren in moeten af met duct tape.</w:t>
       </w:r>
     </w:p>
     <w:p>
@@ -5197,21 +5173,7 @@
         <w:rPr>
           <w:lang w:eastAsia="nl-NL"/>
         </w:rPr>
-        <w:t xml:space="preserve">Haal het </w:t>
-      </w:r>
-      <w:proofErr w:type="spellStart"/>
-      <w:r>
-        <w:rPr>
-          <w:lang w:eastAsia="nl-NL"/>
-        </w:rPr>
-        <w:t>duct</w:t>
-      </w:r>
-      <w:proofErr w:type="spellEnd"/>
-      <w:r>
-        <w:rPr>
-          <w:lang w:eastAsia="nl-NL"/>
-        </w:rPr>
-        <w:t xml:space="preserve"> tape van de behuizing af.</w:t>
+        <w:t>Haal het duct tape van de behuizing af.</w:t>
       </w:r>
     </w:p>
     <w:p>
@@ -5265,7 +5227,6 @@
         <w:pStyle w:val="Kopvaninhoudsopgave"/>
       </w:pPr>
       <w:r>
-        <w:lastRenderedPageBreak/>
         <w:t>Acceptatiecriteria</w:t>
       </w:r>
     </w:p>
@@ -5337,25 +5298,68 @@
           <w:rStyle w:val="normaltextrun"/>
           <w:rFonts w:ascii="Aptos" w:hAnsi="Aptos" w:cs="Segoe UI"/>
         </w:rPr>
-        <w:t>Het weerstation stuurt de motor het eerste half uur harder aan dan nodig. (</w:t>
-      </w:r>
-      <w:proofErr w:type="spellStart"/>
+        <w:t>Het weerstation stuurt de motor het eerste half uur harder aan dan nodig. (requirement 5)</w:t>
+      </w:r>
+      <w:bookmarkEnd w:id="12"/>
+      <w:r>
+        <w:rPr>
+          <w:rStyle w:val="eop"/>
+          <w:rFonts w:ascii="Aptos" w:hAnsi="Aptos" w:cs="Segoe UI"/>
+        </w:rPr>
+        <w:t> </w:t>
+      </w:r>
+    </w:p>
+    <w:p>
+      <w:pPr>
+        <w:pStyle w:val="Kopvaninhoudsopgave"/>
+        <w:rPr>
+          <w:rStyle w:val="eop"/>
+          <w:rFonts w:ascii="Aptos" w:hAnsi="Aptos" w:cs="Segoe UI"/>
+        </w:rPr>
+      </w:pPr>
       <w:r>
         <w:rPr>
           <w:rStyle w:val="normaltextrun"/>
           <w:rFonts w:ascii="Aptos" w:hAnsi="Aptos" w:cs="Segoe UI"/>
         </w:rPr>
-        <w:t>requirement</w:t>
-      </w:r>
-      <w:proofErr w:type="spellEnd"/>
+        <w:t>Testdoel</w:t>
+      </w:r>
+      <w:r>
+        <w:rPr>
+          <w:rStyle w:val="eop"/>
+          <w:rFonts w:ascii="Aptos" w:hAnsi="Aptos" w:cs="Segoe UI"/>
+        </w:rPr>
+        <w:t> </w:t>
+      </w:r>
+    </w:p>
+    <w:p>
+      <w:pPr>
+        <w:rPr>
+          <w:lang w:eastAsia="nl-NL"/>
+        </w:rPr>
+      </w:pPr>
+      <w:r>
+        <w:rPr>
+          <w:lang w:eastAsia="nl-NL"/>
+        </w:rPr>
+        <w:t>Het duurt ongeveer een half uur voordat de motor een nieuwe stroming in het water kan creëren. Om dat proces te versnellen willen wij de motor het eerste half uur dat hij gemiddeld 1 windkracht meet harder laten draaien dat dat origineel nodig is. Dit is nodig om optimaal veel plastic weg te halen uit het water.</w:t>
+      </w:r>
+    </w:p>
+    <w:p>
+      <w:pPr>
+        <w:pStyle w:val="Kopvaninhoudsopgave"/>
+        <w:rPr>
+          <w:rStyle w:val="eop"/>
+          <w:rFonts w:ascii="Aptos" w:hAnsi="Aptos" w:cs="Segoe UI"/>
+        </w:rPr>
+      </w:pPr>
       <w:r>
         <w:rPr>
           <w:rStyle w:val="normaltextrun"/>
           <w:rFonts w:ascii="Aptos" w:hAnsi="Aptos" w:cs="Segoe UI"/>
         </w:rPr>
-        <w:t xml:space="preserve"> 5)</w:t>
-      </w:r>
-      <w:bookmarkEnd w:id="12"/>
+        <w:t>Testopstelling</w:t>
+      </w:r>
       <w:r>
         <w:rPr>
           <w:rStyle w:val="eop"/>
@@ -5366,6 +5370,224 @@
     </w:p>
     <w:p>
       <w:pPr>
+        <w:rPr>
+          <w:lang w:eastAsia="nl-NL"/>
+        </w:rPr>
+      </w:pPr>
+      <w:r>
+        <w:rPr>
+          <w:lang w:eastAsia="nl-NL"/>
+        </w:rPr>
+        <w:t>De benodigdheden voor deze test zijn:</w:t>
+      </w:r>
+    </w:p>
+    <w:p>
+      <w:pPr>
+        <w:pStyle w:val="Lijstalinea"/>
+        <w:numPr>
+          <w:ilvl w:val="0"/>
+          <w:numId w:val="8"/>
+        </w:numPr>
+        <w:rPr>
+          <w:lang w:eastAsia="nl-NL"/>
+        </w:rPr>
+      </w:pPr>
+      <w:r>
+        <w:rPr>
+          <w:lang w:eastAsia="nl-NL"/>
+        </w:rPr>
+        <w:t>Bijlage 1.</w:t>
+      </w:r>
+    </w:p>
+    <w:p>
+      <w:pPr>
+        <w:pStyle w:val="Lijstalinea"/>
+        <w:numPr>
+          <w:ilvl w:val="0"/>
+          <w:numId w:val="8"/>
+        </w:numPr>
+        <w:rPr>
+          <w:b/>
+          <w:bCs/>
+        </w:rPr>
+      </w:pPr>
+      <w:r>
+        <w:t>Windsnelheid sensor:</w:t>
+      </w:r>
+      <w:r>
+        <w:rPr>
+          <w:b/>
+          <w:bCs/>
+        </w:rPr>
+        <w:t xml:space="preserve"> </w:t>
+      </w:r>
+      <w:r>
+        <w:t>Universal Anemometer YX-DFS2</w:t>
+      </w:r>
+    </w:p>
+    <w:p>
+      <w:pPr>
+        <w:pStyle w:val="Lijstalinea"/>
+        <w:numPr>
+          <w:ilvl w:val="0"/>
+          <w:numId w:val="8"/>
+        </w:numPr>
+      </w:pPr>
+      <w:r>
+        <w:t>Windrichting sensor:</w:t>
+      </w:r>
+      <w:r>
+        <w:rPr>
+          <w:b/>
+          <w:bCs/>
+        </w:rPr>
+        <w:t xml:space="preserve"> </w:t>
+      </w:r>
+      <w:r>
+        <w:t>Anemometer PCE-WV A</w:t>
+      </w:r>
+    </w:p>
+    <w:p>
+      <w:pPr>
+        <w:pStyle w:val="Lijstalinea"/>
+        <w:numPr>
+          <w:ilvl w:val="0"/>
+          <w:numId w:val="8"/>
+        </w:numPr>
+        <w:rPr>
+          <w:lang w:eastAsia="nl-NL"/>
+        </w:rPr>
+      </w:pPr>
+      <w:r>
+        <w:rPr>
+          <w:lang w:eastAsia="nl-NL"/>
+        </w:rPr>
+        <w:t xml:space="preserve">Kabels en breadboard zoals aangegeven in het elektrische schema, bijlage </w:t>
+      </w:r>
+      <w:r>
+        <w:rPr>
+          <w:lang w:eastAsia="nl-NL"/>
+        </w:rPr>
+        <w:t>F.</w:t>
+      </w:r>
+    </w:p>
+    <w:p>
+      <w:pPr>
+        <w:pStyle w:val="Lijstalinea"/>
+        <w:numPr>
+          <w:ilvl w:val="0"/>
+          <w:numId w:val="8"/>
+        </w:numPr>
+        <w:rPr>
+          <w:lang w:eastAsia="nl-NL"/>
+        </w:rPr>
+      </w:pPr>
+      <w:r>
+        <w:rPr>
+          <w:lang w:eastAsia="nl-NL"/>
+        </w:rPr>
+        <w:t>Code van bijlage E.</w:t>
+      </w:r>
+    </w:p>
+    <w:p>
+      <w:pPr>
+        <w:pStyle w:val="Lijstalinea"/>
+        <w:numPr>
+          <w:ilvl w:val="0"/>
+          <w:numId w:val="8"/>
+        </w:numPr>
+      </w:pPr>
+      <w:r>
+        <w:rPr>
+          <w:lang w:eastAsia="nl-NL"/>
+        </w:rPr>
+        <w:t xml:space="preserve">Motor </w:t>
+      </w:r>
+      <w:r>
+        <w:t>(</w:t>
+      </w:r>
+      <w:r>
+        <w:t>Torqeedo Cruise 6.0 R)</w:t>
+      </w:r>
+    </w:p>
+    <w:p>
+      <w:pPr>
+        <w:pStyle w:val="Lijstalinea"/>
+        <w:numPr>
+          <w:ilvl w:val="0"/>
+          <w:numId w:val="8"/>
+        </w:numPr>
+      </w:pPr>
+      <w:r>
+        <w:t>Stroom bron voor de motor.</w:t>
+      </w:r>
+    </w:p>
+    <w:p>
+      <w:pPr>
+        <w:pStyle w:val="Lijstalinea"/>
+        <w:numPr>
+          <w:ilvl w:val="0"/>
+          <w:numId w:val="8"/>
+        </w:numPr>
+        <w:rPr>
+          <w:rStyle w:val="eop"/>
+        </w:rPr>
+      </w:pPr>
+      <w:r>
+        <w:t>Timer.</w:t>
+      </w:r>
+      <w:r>
+        <w:rPr>
+          <w:rStyle w:val="eop"/>
+          <w:rFonts w:ascii="Aptos" w:eastAsiaTheme="majorEastAsia" w:hAnsi="Aptos" w:cs="Segoe UI"/>
+        </w:rPr>
+        <w:t>  </w:t>
+      </w:r>
+    </w:p>
+    <w:p>
+      <w:pPr>
+        <w:pStyle w:val="Lijstalinea"/>
+        <w:numPr>
+          <w:ilvl w:val="0"/>
+          <w:numId w:val="8"/>
+        </w:numPr>
+        <w:rPr>
+          <w:rStyle w:val="eop"/>
+        </w:rPr>
+      </w:pPr>
+      <w:r>
+        <w:rPr>
+          <w:rStyle w:val="eop"/>
+          <w:rFonts w:ascii="Aptos" w:eastAsiaTheme="majorEastAsia" w:hAnsi="Aptos" w:cs="Segoe UI"/>
+        </w:rPr>
+        <w:t xml:space="preserve">Ventilator </w:t>
+      </w:r>
+    </w:p>
+    <w:p>
+      <w:pPr>
+        <w:pStyle w:val="Lijstalinea"/>
+        <w:numPr>
+          <w:ilvl w:val="0"/>
+          <w:numId w:val="8"/>
+        </w:numPr>
+      </w:pPr>
+      <w:r>
+        <w:rPr>
+          <w:rStyle w:val="eop"/>
+          <w:rFonts w:ascii="Aptos" w:eastAsiaTheme="majorEastAsia" w:hAnsi="Aptos" w:cs="Segoe UI"/>
+        </w:rPr>
+        <w:t>Test omgeving: een grote bron van water</w:t>
+      </w:r>
+      <w:r>
+        <w:rPr>
+          <w:rStyle w:val="eop"/>
+          <w:rFonts w:ascii="Aptos" w:eastAsiaTheme="majorEastAsia" w:hAnsi="Aptos" w:cs="Segoe UI"/>
+        </w:rPr>
+        <w:t xml:space="preserve"> en windstil.</w:t>
+      </w:r>
+    </w:p>
+    <w:p>
+      <w:pPr>
         <w:pStyle w:val="Kopvaninhoudsopgave"/>
         <w:rPr>
           <w:rStyle w:val="eop"/>
@@ -5377,7 +5599,7 @@
           <w:rStyle w:val="normaltextrun"/>
           <w:rFonts w:ascii="Aptos" w:hAnsi="Aptos" w:cs="Segoe UI"/>
         </w:rPr>
-        <w:t>Testdoel</w:t>
+        <w:t>Uitvoer</w:t>
       </w:r>
       <w:r>
         <w:rPr>
@@ -5389,77 +5611,185 @@
     </w:p>
     <w:p>
       <w:pPr>
-        <w:rPr>
-          <w:lang w:eastAsia="nl-NL"/>
-        </w:rPr>
-      </w:pPr>
-      <w:r>
-        <w:rPr>
-          <w:lang w:eastAsia="nl-NL"/>
-        </w:rPr>
-        <w:t>Het duurt ongeveer een half uur voordat de motor een nieuwe stroming in het water kan creëren. Om dat proces te versnellen willen wij de motor het eerste half uur dat hij gemiddeld 1 windkracht meet harder laten draaien dat dat origineel nodig is. Dit is nodig om optimaal veel plastic weg te halen uit het water.</w:t>
-      </w:r>
-    </w:p>
-    <w:p>
-      <w:pPr>
-        <w:pStyle w:val="Kopvaninhoudsopgave"/>
-        <w:rPr>
-          <w:rStyle w:val="eop"/>
-          <w:rFonts w:ascii="Aptos" w:hAnsi="Aptos" w:cs="Segoe UI"/>
-        </w:rPr>
-      </w:pPr>
-      <w:r>
-        <w:rPr>
-          <w:rStyle w:val="normaltextrun"/>
-          <w:rFonts w:ascii="Aptos" w:hAnsi="Aptos" w:cs="Segoe UI"/>
-        </w:rPr>
-        <w:t>Testopstelling</w:t>
-      </w:r>
-      <w:r>
-        <w:rPr>
-          <w:rStyle w:val="eop"/>
-          <w:rFonts w:ascii="Aptos" w:hAnsi="Aptos" w:cs="Segoe UI"/>
-        </w:rPr>
-        <w:t> </w:t>
-      </w:r>
-    </w:p>
-    <w:p>
-      <w:pPr>
-        <w:rPr>
-          <w:lang w:eastAsia="nl-NL"/>
-        </w:rPr>
-      </w:pPr>
-      <w:r>
-        <w:rPr>
-          <w:lang w:eastAsia="nl-NL"/>
-        </w:rPr>
-        <w:t>De benodigdheden voor deze test zijn:</w:t>
-      </w:r>
-    </w:p>
-    <w:p>
-      <w:pPr>
-        <w:pStyle w:val="Lijstalinea"/>
-        <w:numPr>
-          <w:ilvl w:val="0"/>
-          <w:numId w:val="8"/>
-        </w:numPr>
-        <w:rPr>
-          <w:lang w:eastAsia="nl-NL"/>
-        </w:rPr>
-      </w:pPr>
-      <w:r>
-        <w:rPr>
-          <w:lang w:eastAsia="nl-NL"/>
-        </w:rPr>
-        <w:t>Bijlage 1.</w:t>
-      </w:r>
-    </w:p>
-    <w:p>
-      <w:pPr>
-        <w:pStyle w:val="Lijstalinea"/>
-        <w:numPr>
-          <w:ilvl w:val="0"/>
-          <w:numId w:val="8"/>
+        <w:pStyle w:val="Lijstalinea"/>
+        <w:numPr>
+          <w:ilvl w:val="0"/>
+          <w:numId w:val="17"/>
+        </w:numPr>
+        <w:rPr>
+          <w:lang w:eastAsia="nl-NL"/>
+        </w:rPr>
+      </w:pPr>
+      <w:r>
+        <w:rPr>
+          <w:lang w:eastAsia="nl-NL"/>
+        </w:rPr>
+        <w:t>Volg de stappen van bijlage 2.</w:t>
+      </w:r>
+    </w:p>
+    <w:p>
+      <w:pPr>
+        <w:pStyle w:val="Lijstalinea"/>
+        <w:numPr>
+          <w:ilvl w:val="0"/>
+          <w:numId w:val="17"/>
+        </w:numPr>
+        <w:rPr>
+          <w:lang w:eastAsia="nl-NL"/>
+        </w:rPr>
+      </w:pPr>
+      <w:r>
+        <w:rPr>
+          <w:lang w:eastAsia="nl-NL"/>
+        </w:rPr>
+        <w:t>Sluit de sensoren aan op de raspberry pi zoals aangegeven in bijlage F.</w:t>
+      </w:r>
+    </w:p>
+    <w:p>
+      <w:pPr>
+        <w:pStyle w:val="Lijstalinea"/>
+        <w:numPr>
+          <w:ilvl w:val="0"/>
+          <w:numId w:val="17"/>
+        </w:numPr>
+        <w:rPr>
+          <w:lang w:eastAsia="nl-NL"/>
+        </w:rPr>
+      </w:pPr>
+      <w:r>
+        <w:rPr>
+          <w:lang w:eastAsia="nl-NL"/>
+        </w:rPr>
+        <w:t>Sluit de motor aan op de microcontroller.</w:t>
+      </w:r>
+    </w:p>
+    <w:p>
+      <w:pPr>
+        <w:pStyle w:val="Lijstalinea"/>
+        <w:numPr>
+          <w:ilvl w:val="0"/>
+          <w:numId w:val="17"/>
+        </w:numPr>
+        <w:rPr>
+          <w:lang w:eastAsia="nl-NL"/>
+        </w:rPr>
+      </w:pPr>
+      <w:r>
+        <w:rPr>
+          <w:lang w:eastAsia="nl-NL"/>
+        </w:rPr>
+        <w:t>Voorzie de motor van stroom.</w:t>
+      </w:r>
+    </w:p>
+    <w:p>
+      <w:pPr>
+        <w:pStyle w:val="Lijstalinea"/>
+        <w:numPr>
+          <w:ilvl w:val="0"/>
+          <w:numId w:val="17"/>
+        </w:numPr>
+        <w:rPr>
+          <w:lang w:eastAsia="nl-NL"/>
+        </w:rPr>
+      </w:pPr>
+      <w:r>
+        <w:rPr>
+          <w:lang w:eastAsia="nl-NL"/>
+        </w:rPr>
+        <w:lastRenderedPageBreak/>
+        <w:t>Plaats de motor in het water.</w:t>
+      </w:r>
+    </w:p>
+    <w:p>
+      <w:pPr>
+        <w:pStyle w:val="Lijstalinea"/>
+        <w:rPr>
+          <w:lang w:eastAsia="nl-NL"/>
+        </w:rPr>
+      </w:pPr>
+    </w:p>
+    <w:p>
+      <w:pPr>
+        <w:pStyle w:val="Lijstalinea"/>
+        <w:rPr>
+          <w:lang w:eastAsia="nl-NL"/>
+        </w:rPr>
+      </w:pPr>
+      <w:r>
+        <w:rPr>
+          <w:lang w:eastAsia="nl-NL"/>
+        </w:rPr>
+        <w:t>Als je test 3</w:t>
+      </w:r>
+      <w:r>
+        <w:rPr>
+          <w:lang w:eastAsia="nl-NL"/>
+        </w:rPr>
+        <w:t>, 6</w:t>
+      </w:r>
+      <w:r>
+        <w:rPr>
+          <w:lang w:eastAsia="nl-NL"/>
+        </w:rPr>
+        <w:t xml:space="preserve"> of 7</w:t>
+      </w:r>
+      <w:r>
+        <w:rPr>
+          <w:lang w:eastAsia="nl-NL"/>
+        </w:rPr>
+        <w:t xml:space="preserve"> gedaan heb</w:t>
+      </w:r>
+      <w:r>
+        <w:rPr>
+          <w:lang w:eastAsia="nl-NL"/>
+        </w:rPr>
+        <w:t>t</w:t>
+      </w:r>
+      <w:r>
+        <w:rPr>
+          <w:lang w:eastAsia="nl-NL"/>
+        </w:rPr>
+        <w:t xml:space="preserve"> kan je stappen </w:t>
+      </w:r>
+      <w:r>
+        <w:rPr>
+          <w:lang w:eastAsia="nl-NL"/>
+        </w:rPr>
+        <w:t>6</w:t>
+      </w:r>
+      <w:r>
+        <w:rPr>
+          <w:lang w:eastAsia="nl-NL"/>
+        </w:rPr>
+        <w:t xml:space="preserve"> en </w:t>
+      </w:r>
+      <w:r>
+        <w:rPr>
+          <w:lang w:eastAsia="nl-NL"/>
+        </w:rPr>
+        <w:t>7</w:t>
+      </w:r>
+      <w:r>
+        <w:rPr>
+          <w:lang w:eastAsia="nl-NL"/>
+        </w:rPr>
+        <w:t xml:space="preserve"> overslaan.</w:t>
+      </w:r>
+    </w:p>
+    <w:p>
+      <w:pPr>
+        <w:pStyle w:val="Lijstalinea"/>
+        <w:rPr>
+          <w:lang w:eastAsia="nl-NL"/>
+        </w:rPr>
+      </w:pPr>
+    </w:p>
+    <w:p>
+      <w:pPr>
+        <w:pStyle w:val="Lijstalinea"/>
+        <w:numPr>
+          <w:ilvl w:val="0"/>
+          <w:numId w:val="17"/>
         </w:numPr>
         <w:rPr>
           <w:b/>
@@ -5467,220 +5797,7 @@
         </w:rPr>
       </w:pPr>
       <w:r>
-        <w:t>Windsnelheid sensor:</w:t>
-      </w:r>
-      <w:r>
-        <w:rPr>
-          <w:b/>
-          <w:bCs/>
-        </w:rPr>
-        <w:t xml:space="preserve"> </w:t>
-      </w:r>
-      <w:r>
-        <w:t>Universal Anemometer YX-DFS2</w:t>
-      </w:r>
-    </w:p>
-    <w:p>
-      <w:pPr>
-        <w:pStyle w:val="Lijstalinea"/>
-        <w:numPr>
-          <w:ilvl w:val="0"/>
-          <w:numId w:val="8"/>
-        </w:numPr>
-      </w:pPr>
-      <w:r>
-        <w:t>Windrichting sensor:</w:t>
-      </w:r>
-      <w:r>
-        <w:rPr>
-          <w:b/>
-          <w:bCs/>
-        </w:rPr>
-        <w:t xml:space="preserve"> </w:t>
-      </w:r>
-      <w:r>
-        <w:t>Anemometer PCE-WV A</w:t>
-      </w:r>
-    </w:p>
-    <w:p>
-      <w:pPr>
-        <w:pStyle w:val="Lijstalinea"/>
-        <w:numPr>
-          <w:ilvl w:val="0"/>
-          <w:numId w:val="8"/>
-        </w:numPr>
-        <w:rPr>
-          <w:lang w:eastAsia="nl-NL"/>
-        </w:rPr>
-      </w:pPr>
-      <w:r>
-        <w:rPr>
-          <w:lang w:eastAsia="nl-NL"/>
-        </w:rPr>
-        <w:t xml:space="preserve">Kabels en </w:t>
-      </w:r>
-      <w:proofErr w:type="spellStart"/>
-      <w:r>
-        <w:rPr>
-          <w:lang w:eastAsia="nl-NL"/>
-        </w:rPr>
-        <w:t>breadboard</w:t>
-      </w:r>
-      <w:proofErr w:type="spellEnd"/>
-      <w:r>
-        <w:rPr>
-          <w:lang w:eastAsia="nl-NL"/>
-        </w:rPr>
-        <w:t xml:space="preserve"> zoals aangegeven in het elektrische schema, bijlage </w:t>
-      </w:r>
-      <w:r>
-        <w:rPr>
-          <w:lang w:eastAsia="nl-NL"/>
-        </w:rPr>
-        <w:t>F.</w:t>
-      </w:r>
-    </w:p>
-    <w:p>
-      <w:pPr>
-        <w:pStyle w:val="Lijstalinea"/>
-        <w:numPr>
-          <w:ilvl w:val="0"/>
-          <w:numId w:val="8"/>
-        </w:numPr>
-        <w:rPr>
-          <w:lang w:eastAsia="nl-NL"/>
-        </w:rPr>
-      </w:pPr>
-      <w:r>
-        <w:rPr>
-          <w:lang w:eastAsia="nl-NL"/>
-        </w:rPr>
-        <w:t>Code van bijlage E.</w:t>
-      </w:r>
-    </w:p>
-    <w:p>
-      <w:pPr>
-        <w:pStyle w:val="Lijstalinea"/>
-        <w:numPr>
-          <w:ilvl w:val="0"/>
-          <w:numId w:val="8"/>
-        </w:numPr>
-      </w:pPr>
-      <w:r>
-        <w:rPr>
-          <w:lang w:eastAsia="nl-NL"/>
-        </w:rPr>
-        <w:t xml:space="preserve">Motor </w:t>
-      </w:r>
-      <w:r>
-        <w:t>(</w:t>
-      </w:r>
-      <w:proofErr w:type="spellStart"/>
-      <w:r>
-        <w:t>Torqeedo</w:t>
-      </w:r>
-      <w:proofErr w:type="spellEnd"/>
-      <w:r>
-        <w:t xml:space="preserve"> Cruise 6.0 R)</w:t>
-      </w:r>
-    </w:p>
-    <w:p>
-      <w:pPr>
-        <w:pStyle w:val="Lijstalinea"/>
-        <w:numPr>
-          <w:ilvl w:val="0"/>
-          <w:numId w:val="8"/>
-        </w:numPr>
-      </w:pPr>
-      <w:r>
-        <w:t>Stroom bron voor de motor.</w:t>
-      </w:r>
-    </w:p>
-    <w:p>
-      <w:pPr>
-        <w:pStyle w:val="Lijstalinea"/>
-        <w:numPr>
-          <w:ilvl w:val="0"/>
-          <w:numId w:val="8"/>
-        </w:numPr>
-        <w:rPr>
-          <w:rStyle w:val="eop"/>
-        </w:rPr>
-      </w:pPr>
-      <w:r>
-        <w:t>Timer.</w:t>
-      </w:r>
-      <w:r>
-        <w:rPr>
-          <w:rStyle w:val="eop"/>
-          <w:rFonts w:ascii="Aptos" w:eastAsiaTheme="majorEastAsia" w:hAnsi="Aptos" w:cs="Segoe UI"/>
-        </w:rPr>
-        <w:t>  </w:t>
-      </w:r>
-    </w:p>
-    <w:p>
-      <w:pPr>
-        <w:pStyle w:val="Lijstalinea"/>
-        <w:numPr>
-          <w:ilvl w:val="0"/>
-          <w:numId w:val="8"/>
-        </w:numPr>
-        <w:rPr>
-          <w:rStyle w:val="eop"/>
-        </w:rPr>
-      </w:pPr>
-      <w:r>
-        <w:rPr>
-          <w:rStyle w:val="eop"/>
-          <w:rFonts w:ascii="Aptos" w:eastAsiaTheme="majorEastAsia" w:hAnsi="Aptos" w:cs="Segoe UI"/>
-        </w:rPr>
-        <w:t xml:space="preserve">Ventilator </w:t>
-      </w:r>
-    </w:p>
-    <w:p>
-      <w:pPr>
-        <w:pStyle w:val="Lijstalinea"/>
-        <w:numPr>
-          <w:ilvl w:val="0"/>
-          <w:numId w:val="8"/>
-        </w:numPr>
-      </w:pPr>
-      <w:r>
-        <w:rPr>
-          <w:rStyle w:val="eop"/>
-          <w:rFonts w:ascii="Aptos" w:eastAsiaTheme="majorEastAsia" w:hAnsi="Aptos" w:cs="Segoe UI"/>
-        </w:rPr>
-        <w:t>Test omgeving: een grote bron van water</w:t>
-      </w:r>
-      <w:r>
-        <w:rPr>
-          <w:rStyle w:val="eop"/>
-          <w:rFonts w:ascii="Aptos" w:eastAsiaTheme="majorEastAsia" w:hAnsi="Aptos" w:cs="Segoe UI"/>
-        </w:rPr>
-        <w:t xml:space="preserve"> en windstil.</w:t>
-      </w:r>
-    </w:p>
-    <w:p>
-      <w:pPr>
-        <w:pStyle w:val="Kopvaninhoudsopgave"/>
-        <w:rPr>
-          <w:rStyle w:val="eop"/>
-          <w:rFonts w:ascii="Aptos" w:hAnsi="Aptos" w:cs="Segoe UI"/>
-        </w:rPr>
-      </w:pPr>
-      <w:r>
-        <w:rPr>
-          <w:rStyle w:val="normaltextrun"/>
-          <w:rFonts w:ascii="Aptos" w:hAnsi="Aptos" w:cs="Segoe UI"/>
-        </w:rPr>
-        <w:t>Uitvoer</w:t>
-      </w:r>
-      <w:r>
-        <w:rPr>
-          <w:rStyle w:val="eop"/>
-          <w:rFonts w:ascii="Aptos" w:hAnsi="Aptos" w:cs="Segoe UI"/>
-        </w:rPr>
-        <w:t> </w:t>
+        <w:t>Maak een bestand aan op de raspberry pi.</w:t>
       </w:r>
     </w:p>
     <w:p>
@@ -5690,199 +5807,8 @@
           <w:ilvl w:val="0"/>
           <w:numId w:val="17"/>
         </w:numPr>
-        <w:rPr>
-          <w:lang w:eastAsia="nl-NL"/>
-        </w:rPr>
-      </w:pPr>
-      <w:r>
-        <w:rPr>
-          <w:lang w:eastAsia="nl-NL"/>
-        </w:rPr>
-        <w:t>Volg de stappen van bijlage 2.</w:t>
-      </w:r>
-    </w:p>
-    <w:p>
-      <w:pPr>
-        <w:pStyle w:val="Lijstalinea"/>
-        <w:numPr>
-          <w:ilvl w:val="0"/>
-          <w:numId w:val="17"/>
-        </w:numPr>
-        <w:rPr>
-          <w:lang w:eastAsia="nl-NL"/>
-        </w:rPr>
-      </w:pPr>
-      <w:r>
-        <w:rPr>
-          <w:lang w:eastAsia="nl-NL"/>
-        </w:rPr>
-        <w:t>Sluit de sensoren aan op de raspberry pi zoals aangegeven in bijlage F.</w:t>
-      </w:r>
-    </w:p>
-    <w:p>
-      <w:pPr>
-        <w:pStyle w:val="Lijstalinea"/>
-        <w:numPr>
-          <w:ilvl w:val="0"/>
-          <w:numId w:val="17"/>
-        </w:numPr>
-        <w:rPr>
-          <w:lang w:eastAsia="nl-NL"/>
-        </w:rPr>
-      </w:pPr>
-      <w:r>
-        <w:rPr>
-          <w:lang w:eastAsia="nl-NL"/>
-        </w:rPr>
-        <w:t>Sluit de motor aan op de microcontroller.</w:t>
-      </w:r>
-    </w:p>
-    <w:p>
-      <w:pPr>
-        <w:pStyle w:val="Lijstalinea"/>
-        <w:numPr>
-          <w:ilvl w:val="0"/>
-          <w:numId w:val="17"/>
-        </w:numPr>
-        <w:rPr>
-          <w:lang w:eastAsia="nl-NL"/>
-        </w:rPr>
-      </w:pPr>
-      <w:r>
-        <w:rPr>
-          <w:lang w:eastAsia="nl-NL"/>
-        </w:rPr>
-        <w:t>Voorzie de motor van stroom.</w:t>
-      </w:r>
-    </w:p>
-    <w:p>
-      <w:pPr>
-        <w:pStyle w:val="Lijstalinea"/>
-        <w:numPr>
-          <w:ilvl w:val="0"/>
-          <w:numId w:val="17"/>
-        </w:numPr>
-        <w:rPr>
-          <w:lang w:eastAsia="nl-NL"/>
-        </w:rPr>
-      </w:pPr>
-      <w:r>
-        <w:rPr>
-          <w:lang w:eastAsia="nl-NL"/>
-        </w:rPr>
-        <w:t>Plaats de motor in het water.</w:t>
-      </w:r>
-    </w:p>
-    <w:p>
-      <w:pPr>
-        <w:pStyle w:val="Lijstalinea"/>
-        <w:rPr>
-          <w:lang w:eastAsia="nl-NL"/>
-        </w:rPr>
-      </w:pPr>
-    </w:p>
-    <w:p>
-      <w:pPr>
-        <w:pStyle w:val="Lijstalinea"/>
-        <w:rPr>
-          <w:lang w:eastAsia="nl-NL"/>
-        </w:rPr>
-      </w:pPr>
-      <w:r>
-        <w:rPr>
-          <w:lang w:eastAsia="nl-NL"/>
-        </w:rPr>
-        <w:t>Als je test 3</w:t>
-      </w:r>
-      <w:r>
-        <w:rPr>
-          <w:lang w:eastAsia="nl-NL"/>
-        </w:rPr>
-        <w:t>, 6</w:t>
-      </w:r>
-      <w:r>
-        <w:rPr>
-          <w:lang w:eastAsia="nl-NL"/>
-        </w:rPr>
-        <w:t xml:space="preserve"> of 7</w:t>
-      </w:r>
-      <w:r>
-        <w:rPr>
-          <w:lang w:eastAsia="nl-NL"/>
-        </w:rPr>
-        <w:t xml:space="preserve"> gedaan heb</w:t>
-      </w:r>
-      <w:r>
-        <w:rPr>
-          <w:lang w:eastAsia="nl-NL"/>
-        </w:rPr>
-        <w:t>t</w:t>
-      </w:r>
-      <w:r>
-        <w:rPr>
-          <w:lang w:eastAsia="nl-NL"/>
-        </w:rPr>
-        <w:t xml:space="preserve"> kan je stappen </w:t>
-      </w:r>
-      <w:r>
-        <w:rPr>
-          <w:lang w:eastAsia="nl-NL"/>
-        </w:rPr>
-        <w:t>6</w:t>
-      </w:r>
-      <w:r>
-        <w:rPr>
-          <w:lang w:eastAsia="nl-NL"/>
-        </w:rPr>
-        <w:t xml:space="preserve"> en </w:t>
-      </w:r>
-      <w:r>
-        <w:rPr>
-          <w:lang w:eastAsia="nl-NL"/>
-        </w:rPr>
-        <w:t>7</w:t>
-      </w:r>
-      <w:r>
-        <w:rPr>
-          <w:lang w:eastAsia="nl-NL"/>
-        </w:rPr>
-        <w:t xml:space="preserve"> overslaan.</w:t>
-      </w:r>
-    </w:p>
-    <w:p>
-      <w:pPr>
-        <w:pStyle w:val="Lijstalinea"/>
-        <w:rPr>
-          <w:lang w:eastAsia="nl-NL"/>
-        </w:rPr>
-      </w:pPr>
-    </w:p>
-    <w:p>
-      <w:pPr>
-        <w:pStyle w:val="Lijstalinea"/>
-        <w:numPr>
-          <w:ilvl w:val="0"/>
-          <w:numId w:val="17"/>
-        </w:numPr>
-        <w:rPr>
-          <w:b/>
-          <w:bCs/>
-        </w:rPr>
-      </w:pPr>
-      <w:r>
-        <w:t>Maak een bestand aan op de raspberry pi.</w:t>
-      </w:r>
-    </w:p>
-    <w:p>
-      <w:pPr>
-        <w:pStyle w:val="Lijstalinea"/>
-        <w:numPr>
-          <w:ilvl w:val="0"/>
-          <w:numId w:val="17"/>
-        </w:numPr>
-      </w:pPr>
-      <w:r>
-        <w:lastRenderedPageBreak/>
+      </w:pPr>
+      <w:r>
         <w:t xml:space="preserve">Schrijf de code van bijlage </w:t>
       </w:r>
       <w:r>
@@ -6292,15 +6218,7 @@
         <w:t xml:space="preserve">De sensoren worden niet afgeschermd door obstakels </w:t>
       </w:r>
       <w:r>
-        <w:t>(</w:t>
-      </w:r>
-      <w:proofErr w:type="spellStart"/>
-      <w:r>
-        <w:t>Requirement</w:t>
-      </w:r>
-      <w:proofErr w:type="spellEnd"/>
-      <w:r>
-        <w:t xml:space="preserve"> 6)</w:t>
+        <w:t>(Requirement 6)</w:t>
       </w:r>
       <w:bookmarkEnd w:id="15"/>
     </w:p>
@@ -6335,6 +6253,7 @@
         <w:pStyle w:val="Kopvaninhoudsopgave"/>
       </w:pPr>
       <w:r>
+        <w:lastRenderedPageBreak/>
         <w:t>Testopstelling</w:t>
       </w:r>
     </w:p>
@@ -6382,7 +6301,6 @@
         </w:rPr>
       </w:pPr>
       <w:r>
-        <w:lastRenderedPageBreak/>
         <w:t>Windsnelheid sensor:</w:t>
       </w:r>
       <w:r>
@@ -6433,21 +6351,7 @@
         <w:rPr>
           <w:lang w:eastAsia="nl-NL"/>
         </w:rPr>
-        <w:t xml:space="preserve">Kabels en </w:t>
-      </w:r>
-      <w:proofErr w:type="spellStart"/>
-      <w:r>
-        <w:rPr>
-          <w:lang w:eastAsia="nl-NL"/>
-        </w:rPr>
-        <w:t>breadboard</w:t>
-      </w:r>
-      <w:proofErr w:type="spellEnd"/>
-      <w:r>
-        <w:rPr>
-          <w:lang w:eastAsia="nl-NL"/>
-        </w:rPr>
-        <w:t xml:space="preserve"> zoals aangegeven in het elektrische schema, bijlage </w:t>
+        <w:t xml:space="preserve">Kabels en breadboard zoals aangegeven in het elektrische schema, bijlage </w:t>
       </w:r>
       <w:r>
         <w:rPr>
@@ -6489,21 +6393,7 @@
         <w:rPr>
           <w:lang w:eastAsia="nl-NL"/>
         </w:rPr>
-        <w:t xml:space="preserve">Test opstelling 1: een open locatie die waarvan de windkracht en de wind richting hetzelfde is als op de </w:t>
-      </w:r>
-      <w:proofErr w:type="spellStart"/>
-      <w:r>
-        <w:rPr>
-          <w:lang w:eastAsia="nl-NL"/>
-        </w:rPr>
-        <w:t>coolhaven</w:t>
-      </w:r>
-      <w:proofErr w:type="spellEnd"/>
-      <w:r>
-        <w:rPr>
-          <w:lang w:eastAsia="nl-NL"/>
-        </w:rPr>
-        <w:t>.</w:t>
+        <w:t>Test opstelling 1: een open locatie die waarvan de windkracht en de wind richting hetzelfde is als op de coolhaven.</w:t>
       </w:r>
     </w:p>
     <w:p>
@@ -6533,21 +6423,7 @@
         <w:rPr>
           <w:lang w:eastAsia="nl-NL"/>
         </w:rPr>
-        <w:t xml:space="preserve">: op locatie van de </w:t>
-      </w:r>
-      <w:proofErr w:type="spellStart"/>
-      <w:r>
-        <w:rPr>
-          <w:lang w:eastAsia="nl-NL"/>
-        </w:rPr>
-        <w:t>Coolhaven</w:t>
-      </w:r>
-      <w:proofErr w:type="spellEnd"/>
-      <w:r>
-        <w:rPr>
-          <w:lang w:eastAsia="nl-NL"/>
-        </w:rPr>
-        <w:t>.</w:t>
+        <w:t>: op locatie van de Coolhaven.</w:t>
       </w:r>
     </w:p>
     <w:p>
@@ -6770,15 +6646,7 @@
         </w:numPr>
       </w:pPr>
       <w:r>
-        <w:t>Stop de code door ctrl-</w:t>
-      </w:r>
-      <w:proofErr w:type="spellStart"/>
-      <w:r>
-        <w:t>z</w:t>
-      </w:r>
-      <w:proofErr w:type="spellEnd"/>
-      <w:r>
-        <w:t xml:space="preserve"> in te drukken in de terminal.</w:t>
+        <w:t>Stop de code door ctrl-z in te drukken in de terminal.</w:t>
       </w:r>
     </w:p>
     <w:p>
@@ -6823,15 +6691,7 @@
         <w:t xml:space="preserve">Vergelijk de gemiddeldes met elkaar, </w:t>
       </w:r>
       <w:r>
-        <w:t xml:space="preserve">als ze niet met elkaar overeen komen moet je een andere plek vinden op de </w:t>
-      </w:r>
-      <w:proofErr w:type="spellStart"/>
-      <w:r>
-        <w:t>Coolhaven</w:t>
-      </w:r>
-      <w:proofErr w:type="spellEnd"/>
-      <w:r>
-        <w:t xml:space="preserve"> waar het weerstation kan staan. Dit word je nieuwe test opstelling 2.</w:t>
+        <w:t>als ze niet met elkaar overeen komen moet je een andere plek vinden op de Coolhaven waar het weerstation kan staan. Dit word je nieuwe test opstelling 2.</w:t>
       </w:r>
     </w:p>
     <w:p>
@@ -6897,6 +6757,7 @@
         <w:pStyle w:val="Kopvaninhoudsopgave"/>
       </w:pPr>
       <w:r>
+        <w:lastRenderedPageBreak/>
         <w:t>Waarnemingen</w:t>
       </w:r>
     </w:p>
@@ -6925,7 +6786,6 @@
       </w:pPr>
       <w:bookmarkStart w:id="16" w:name="_Toc220416631"/>
       <w:r>
-        <w:lastRenderedPageBreak/>
         <w:t xml:space="preserve">Test </w:t>
       </w:r>
       <w:r>
@@ -6954,29 +6814,13 @@
         <w:t xml:space="preserve"> </w:t>
       </w:r>
       <w:r>
-        <w:t>(</w:t>
-      </w:r>
-      <w:proofErr w:type="spellStart"/>
-      <w:r>
-        <w:t>requirement</w:t>
-      </w:r>
-      <w:proofErr w:type="spellEnd"/>
-      <w:r>
-        <w:t xml:space="preserve"> </w:t>
-      </w:r>
-      <w:r>
-        <w:t xml:space="preserve">8 </w:t>
-      </w:r>
-      <w:proofErr w:type="spellStart"/>
-      <w:r>
-        <w:t>C</w:t>
-      </w:r>
-      <w:r>
-        <w:t>ould</w:t>
-      </w:r>
-      <w:proofErr w:type="spellEnd"/>
-      <w:r>
-        <w:t>)</w:t>
+        <w:t xml:space="preserve">(requirement </w:t>
+      </w:r>
+      <w:r>
+        <w:t>8 C</w:t>
+      </w:r>
+      <w:r>
+        <w:t>ould)</w:t>
       </w:r>
       <w:bookmarkEnd w:id="17"/>
     </w:p>
@@ -7133,21 +6977,7 @@
         <w:rPr>
           <w:lang w:eastAsia="nl-NL"/>
         </w:rPr>
-        <w:t xml:space="preserve">Kabels en </w:t>
-      </w:r>
-      <w:proofErr w:type="spellStart"/>
-      <w:r>
-        <w:rPr>
-          <w:lang w:eastAsia="nl-NL"/>
-        </w:rPr>
-        <w:t>breadboard</w:t>
-      </w:r>
-      <w:proofErr w:type="spellEnd"/>
-      <w:r>
-        <w:rPr>
-          <w:lang w:eastAsia="nl-NL"/>
-        </w:rPr>
-        <w:t xml:space="preserve"> zoals aangegeven in het elektrische schema, bijlage </w:t>
+        <w:t xml:space="preserve">Kabels en breadboard zoals aangegeven in het elektrische schema, bijlage </w:t>
       </w:r>
       <w:r>
         <w:rPr>
@@ -7476,6 +7306,7 @@
         </w:rPr>
       </w:pPr>
       <w:r>
+        <w:lastRenderedPageBreak/>
         <w:t>Acceptatiecriteria</w:t>
       </w:r>
     </w:p>
@@ -7489,7 +7320,6 @@
         <w:pStyle w:val="Kopvaninhoudsopgave"/>
       </w:pPr>
       <w:r>
-        <w:lastRenderedPageBreak/>
         <w:t>Waarnemingen</w:t>
       </w:r>
     </w:p>
@@ -7785,21 +7615,7 @@
         <w:rPr>
           <w:lang w:eastAsia="nl-NL"/>
         </w:rPr>
-        <w:t xml:space="preserve">Download de benodigde </w:t>
-      </w:r>
-      <w:proofErr w:type="spellStart"/>
-      <w:r>
-        <w:rPr>
-          <w:lang w:eastAsia="nl-NL"/>
-        </w:rPr>
-        <w:t>libraries</w:t>
-      </w:r>
-      <w:proofErr w:type="spellEnd"/>
-      <w:r>
-        <w:rPr>
-          <w:lang w:eastAsia="nl-NL"/>
-        </w:rPr>
-        <w:t>.</w:t>
+        <w:t>Download de benodigde libraries.</w:t>
       </w:r>
     </w:p>
     <w:p>
@@ -7899,7 +7715,11 @@
     </w:p>
     <w:p>
       <w:r>
-        <w:t xml:space="preserve">Wij als TI studenten hebben op het stadslab na geen toegang tot andere manieren om behuizingen te maken, ook is dit niet onze expertise. Daarom zijn wij in gesprek gegaan met de PO en op een conclusie gekomen dat wij een ontwerp op gaan leveren. Dit ontwerp geen wij zelf 3D printen en opleveren al voorbeeld. Het is daarna te taak aan de PO om ons ontwerp van een daadwerkelijk stevig materiaal te maken. </w:t>
+        <w:t xml:space="preserve">Wij als TI studenten hebben op het stadslab na geen toegang tot andere manieren om behuizingen te maken, ook is dit niet onze expertise. Daarom zijn wij in gesprek gegaan met de PO en op een conclusie gekomen dat wij een ontwerp op gaan leveren. Dit </w:t>
+      </w:r>
+      <w:r>
+        <w:lastRenderedPageBreak/>
+        <w:t xml:space="preserve">ontwerp geen wij zelf 3D printen en opleveren al voorbeeld. Het is daarna te taak aan de PO om ons ontwerp van een daadwerkelijk stevig materiaal te maken. </w:t>
       </w:r>
     </w:p>
     <w:p>
@@ -7926,23 +7746,7 @@
         <w:t>s</w:t>
       </w:r>
       <w:r>
-        <w:t xml:space="preserve"> naar zelfvoorziening, is er niet meer verder aan gewerkt. Dit komt omdat deze </w:t>
-      </w:r>
-      <w:proofErr w:type="spellStart"/>
-      <w:r>
-        <w:t>requirement</w:t>
-      </w:r>
-      <w:proofErr w:type="spellEnd"/>
-      <w:r>
-        <w:t xml:space="preserve"> een </w:t>
-      </w:r>
-      <w:proofErr w:type="spellStart"/>
-      <w:r>
-        <w:t>could</w:t>
-      </w:r>
-      <w:proofErr w:type="spellEnd"/>
-      <w:r>
-        <w:t xml:space="preserve"> is en dus niet verplicht om af te hebben. Hierom hebben wij geen zelfvoorziening die wij kunnen testen.</w:t>
+        <w:t xml:space="preserve"> naar zelfvoorziening, is er niet meer verder aan gewerkt. Dit komt omdat deze requirement een could is en dus niet verplicht om af te hebben. Hierom hebben wij geen zelfvoorziening die wij kunnen testen.</w:t>
       </w:r>
     </w:p>
     <w:p/>
@@ -8048,8 +7852,21 @@
         </w:numPr>
       </w:pPr>
       <w:r>
-        <w:t>Elektrisch schema van de windrichting sensor en de microcontroller</w:t>
-      </w:r>
+        <w:t>Elektrisch schema van de windrichting sensor en de micr</w:t>
+      </w:r>
+      <w:r>
+        <w:t>ocontroller</w:t>
+      </w:r>
+    </w:p>
+    <w:p>
+      <w:pPr>
+        <w:pStyle w:val="Kop3"/>
+      </w:pPr>
+      <w:bookmarkStart w:id="28" w:name="_Toc220416643"/>
+      <w:r>
+        <w:t>Bijlage E</w:t>
+      </w:r>
+      <w:bookmarkEnd w:id="28"/>
     </w:p>
     <w:p>
       <w:pPr>
@@ -8059,86 +7876,59 @@
           <w:numId w:val="2"/>
         </w:numPr>
       </w:pPr>
+      <w:r>
+        <w:t>Code om beide sensoren uit te lezen.</w:t>
+      </w:r>
+    </w:p>
+    <w:p>
+      <w:pPr>
+        <w:pStyle w:val="Lijstalinea"/>
+        <w:numPr>
+          <w:ilvl w:val="0"/>
+          <w:numId w:val="2"/>
+        </w:numPr>
+      </w:pPr>
+      <w:r>
+        <w:t>Deze code is niet compleet door de reden van bijlage 3.</w:t>
+      </w:r>
+    </w:p>
+    <w:p>
+      <w:pPr>
+        <w:pStyle w:val="Kop3"/>
+      </w:pPr>
+      <w:bookmarkStart w:id="29" w:name="_Toc220416644"/>
+      <w:r>
+        <w:t>Bijlage F</w:t>
+      </w:r>
+      <w:bookmarkEnd w:id="29"/>
+    </w:p>
+    <w:p>
+      <w:pPr>
+        <w:pStyle w:val="Lijstalinea"/>
+        <w:numPr>
+          <w:ilvl w:val="0"/>
+          <w:numId w:val="2"/>
+        </w:numPr>
+      </w:pPr>
+      <w:r>
+        <w:t>Elektrisch schema van beide sensoren en de microcontrol</w:t>
+      </w:r>
+      <w:r>
+        <w:t>l</w:t>
+      </w:r>
+      <w:r>
+        <w:t>er.</w:t>
+      </w:r>
+    </w:p>
+    <w:p>
+      <w:pPr>
+        <w:pStyle w:val="Lijstalinea"/>
+        <w:numPr>
+          <w:ilvl w:val="0"/>
+          <w:numId w:val="2"/>
+        </w:numPr>
+      </w:pPr>
       <w:hyperlink r:id="rId14" w:history="1">
-        <w:r>
-          <w:rPr>
-            <w:rStyle w:val="Hyperlink"/>
-          </w:rPr>
-          <w:t>..\ontwerpen\ElectrischeSchemaWindrichting.pdf</w:t>
-        </w:r>
-      </w:hyperlink>
-    </w:p>
-    <w:p>
-      <w:pPr>
-        <w:pStyle w:val="Kop3"/>
-      </w:pPr>
-      <w:bookmarkStart w:id="28" w:name="_Toc220416643"/>
-      <w:r>
-        <w:t>Bijlage E</w:t>
-      </w:r>
-      <w:bookmarkEnd w:id="28"/>
-    </w:p>
-    <w:p>
-      <w:pPr>
-        <w:pStyle w:val="Lijstalinea"/>
-        <w:numPr>
-          <w:ilvl w:val="0"/>
-          <w:numId w:val="2"/>
-        </w:numPr>
-      </w:pPr>
-      <w:r>
-        <w:t>Code om beide sensoren uit te lezen.</w:t>
-      </w:r>
-    </w:p>
-    <w:p>
-      <w:pPr>
-        <w:pStyle w:val="Lijstalinea"/>
-        <w:numPr>
-          <w:ilvl w:val="0"/>
-          <w:numId w:val="2"/>
-        </w:numPr>
-      </w:pPr>
-      <w:r>
-        <w:t>Deze code is niet compleet door de reden van bijlage 3.</w:t>
-      </w:r>
-    </w:p>
-    <w:p>
-      <w:pPr>
-        <w:pStyle w:val="Kop3"/>
-      </w:pPr>
-      <w:bookmarkStart w:id="29" w:name="_Toc220416644"/>
-      <w:r>
-        <w:t>Bijlage F</w:t>
-      </w:r>
-      <w:bookmarkEnd w:id="29"/>
-    </w:p>
-    <w:p>
-      <w:pPr>
-        <w:pStyle w:val="Lijstalinea"/>
-        <w:numPr>
-          <w:ilvl w:val="0"/>
-          <w:numId w:val="2"/>
-        </w:numPr>
-      </w:pPr>
-      <w:r>
-        <w:t>Elektrisch schema van beide sensoren en de microcontrol</w:t>
-      </w:r>
-      <w:r>
-        <w:t>l</w:t>
-      </w:r>
-      <w:r>
-        <w:t>er.</w:t>
-      </w:r>
-    </w:p>
-    <w:p>
-      <w:pPr>
-        <w:pStyle w:val="Lijstalinea"/>
-        <w:numPr>
-          <w:ilvl w:val="0"/>
-          <w:numId w:val="2"/>
-        </w:numPr>
-      </w:pPr>
-      <w:hyperlink r:id="rId15" w:history="1">
         <w:r>
           <w:rPr>
             <w:rStyle w:val="Hyperlink"/>
@@ -8319,11 +8109,9 @@
             <w:tcW w:w="3060" w:type="dxa"/>
           </w:tcPr>
           <w:p>
-            <w:proofErr w:type="spellStart"/>
             <w:r>
               <w:t>Jullian</w:t>
             </w:r>
-            <w:proofErr w:type="spellEnd"/>
           </w:p>
         </w:tc>
         <w:tc>
@@ -8335,13 +8123,8 @@
               <w:t xml:space="preserve">Bepaalde Testen </w:t>
             </w:r>
             <w:r>
-              <w:t xml:space="preserve">verbetert of </w:t>
-            </w:r>
-            <w:proofErr w:type="spellStart"/>
-            <w:r>
-              <w:t>aangemakt</w:t>
-            </w:r>
-            <w:proofErr w:type="spellEnd"/>
+              <w:t>verbetert of aangemakt</w:t>
+            </w:r>
           </w:p>
         </w:tc>
       </w:tr>
@@ -8355,6 +8138,7 @@
           </w:tcPr>
           <w:p>
             <w:r>
+              <w:lastRenderedPageBreak/>
               <w:t>22/</w:t>
             </w:r>
             <w:r>
@@ -8380,11 +8164,9 @@
             <w:tcW w:w="3060" w:type="dxa"/>
           </w:tcPr>
           <w:p>
-            <w:proofErr w:type="spellStart"/>
             <w:r>
               <w:t>Jullian</w:t>
             </w:r>
-            <w:proofErr w:type="spellEnd"/>
           </w:p>
         </w:tc>
         <w:tc>
@@ -8393,15 +8175,7 @@
           </w:tcPr>
           <w:p>
             <w:r>
-              <w:t xml:space="preserve">Test 5, 6 afgemaakt + </w:t>
-            </w:r>
-            <w:proofErr w:type="spellStart"/>
-            <w:r>
-              <w:t>layout</w:t>
-            </w:r>
-            <w:proofErr w:type="spellEnd"/>
-            <w:r>
-              <w:t xml:space="preserve"> verbeterd</w:t>
+              <w:t>Test 5, 6 afgemaakt + layout verbeterd</w:t>
             </w:r>
           </w:p>
         </w:tc>
@@ -8416,7 +8190,6 @@
           </w:tcPr>
           <w:p>
             <w:r>
-              <w:lastRenderedPageBreak/>
               <w:t>26/1/2026</w:t>
             </w:r>
           </w:p>
@@ -8436,11 +8209,9 @@
             <w:tcW w:w="3060" w:type="dxa"/>
           </w:tcPr>
           <w:p>
-            <w:proofErr w:type="spellStart"/>
             <w:r>
               <w:t>Jullian</w:t>
             </w:r>
-            <w:proofErr w:type="spellEnd"/>
           </w:p>
         </w:tc>
         <w:tc>
@@ -12056,13 +11827,16 @@
     <w:rsid w:val="000E37C1"/>
     <w:rsid w:val="000F5110"/>
     <w:rsid w:val="002D3809"/>
+    <w:rsid w:val="00577825"/>
     <w:rsid w:val="005A3735"/>
     <w:rsid w:val="00660742"/>
     <w:rsid w:val="006A34A1"/>
+    <w:rsid w:val="007028F2"/>
     <w:rsid w:val="007475FF"/>
     <w:rsid w:val="00774C14"/>
     <w:rsid w:val="008E48A1"/>
     <w:rsid w:val="00902045"/>
+    <w:rsid w:val="0090381D"/>
     <w:rsid w:val="00993795"/>
     <w:rsid w:val="00A91876"/>
     <w:rsid w:val="00AD48FD"/>

</xml_diff>